<commit_message>
fixed up the mesi fsm
</commit_message>
<xml_diff>
--- a/doc/project procedures.docx
+++ b/doc/project procedures.docx
@@ -337,6 +337,32 @@
           <w:sz w:val="20"/>
           <w:szCs w:val="20"/>
         </w:rPr>
+        <w:t>Read from shared bus</w:t>
+      </w:r>
+    </w:p>
+    <w:p>
+      <w:pPr>
+        <w:pStyle w:val="ListParagraph"/>
+        <w:numPr>
+          <w:ilvl w:val="4"/>
+          <w:numId w:val="1"/>
+        </w:numPr>
+        <w:shd w:val="clear" w:color="auto" w:fill="FFFFFF"/>
+        <w:spacing w:after="0" w:line="240" w:lineRule="auto"/>
+        <w:rPr>
+          <w:rFonts w:asciiTheme="minorBidi" w:eastAsia="Times New Roman" w:hAnsiTheme="minorBidi"/>
+          <w:color w:val="333333"/>
+          <w:sz w:val="20"/>
+          <w:szCs w:val="20"/>
+        </w:rPr>
+      </w:pPr>
+      <w:r>
+        <w:rPr>
+          <w:rFonts w:asciiTheme="minorBidi" w:eastAsia="Times New Roman" w:hAnsiTheme="minorBidi"/>
+          <w:color w:val="333333"/>
+          <w:sz w:val="20"/>
+          <w:szCs w:val="20"/>
+        </w:rPr>
         <w:t>HIT</w:t>
       </w:r>
     </w:p>
@@ -344,6 +370,76 @@
       <w:pPr>
         <w:pStyle w:val="ListParagraph"/>
         <w:numPr>
+          <w:ilvl w:val="5"/>
+          <w:numId w:val="1"/>
+        </w:numPr>
+        <w:shd w:val="clear" w:color="auto" w:fill="FFFFFF"/>
+        <w:spacing w:after="0" w:line="240" w:lineRule="auto"/>
+        <w:rPr>
+          <w:rFonts w:asciiTheme="minorBidi" w:eastAsia="Times New Roman" w:hAnsiTheme="minorBidi"/>
+          <w:color w:val="333333"/>
+          <w:sz w:val="20"/>
+          <w:szCs w:val="20"/>
+        </w:rPr>
+      </w:pPr>
+      <w:r>
+        <w:rPr>
+          <w:rFonts w:asciiTheme="minorBidi" w:eastAsia="Times New Roman" w:hAnsiTheme="minorBidi"/>
+          <w:color w:val="333333"/>
+          <w:sz w:val="20"/>
+          <w:szCs w:val="20"/>
+        </w:rPr>
+        <w:t xml:space="preserve">MESI </w:t>
+      </w:r>
+      <w:r>
+        <w:rPr>
+          <w:rFonts w:asciiTheme="minorBidi" w:eastAsia="Times New Roman" w:hAnsiTheme="minorBidi"/>
+          <w:color w:val="333333"/>
+          <w:sz w:val="20"/>
+          <w:szCs w:val="20"/>
+        </w:rPr>
+        <w:t>–</w:t>
+      </w:r>
+      <w:r>
+        <w:rPr>
+          <w:rFonts w:asciiTheme="minorBidi" w:eastAsia="Times New Roman" w:hAnsiTheme="minorBidi"/>
+          <w:color w:val="333333"/>
+          <w:sz w:val="20"/>
+          <w:szCs w:val="20"/>
+        </w:rPr>
+        <w:t xml:space="preserve"> S</w:t>
+      </w:r>
+    </w:p>
+    <w:p>
+      <w:pPr>
+        <w:pStyle w:val="ListParagraph"/>
+        <w:numPr>
+          <w:ilvl w:val="6"/>
+          <w:numId w:val="1"/>
+        </w:numPr>
+        <w:shd w:val="clear" w:color="auto" w:fill="FFFFFF"/>
+        <w:spacing w:after="0" w:line="240" w:lineRule="auto"/>
+        <w:rPr>
+          <w:rFonts w:asciiTheme="minorBidi" w:eastAsia="Times New Roman" w:hAnsiTheme="minorBidi"/>
+          <w:color w:val="333333"/>
+          <w:sz w:val="20"/>
+          <w:szCs w:val="20"/>
+        </w:rPr>
+      </w:pPr>
+      <w:r>
+        <w:rPr>
+          <w:rFonts w:asciiTheme="minorBidi" w:eastAsia="Times New Roman" w:hAnsiTheme="minorBidi"/>
+          <w:color w:val="333333"/>
+          <w:sz w:val="20"/>
+          <w:szCs w:val="20"/>
+        </w:rPr>
+        <w:t>Get data from shared bus</w:t>
+      </w:r>
+    </w:p>
+    <w:p>
+      <w:pPr>
+        <w:pStyle w:val="ListParagraph"/>
+        <w:numPr>
           <w:ilvl w:val="4"/>
           <w:numId w:val="1"/>
         </w:numPr>
@@ -363,6 +459,32 @@
           <w:sz w:val="20"/>
           <w:szCs w:val="20"/>
         </w:rPr>
+        <w:t>MISS (HIT')</w:t>
+      </w:r>
+    </w:p>
+    <w:p>
+      <w:pPr>
+        <w:pStyle w:val="ListParagraph"/>
+        <w:numPr>
+          <w:ilvl w:val="5"/>
+          <w:numId w:val="1"/>
+        </w:numPr>
+        <w:shd w:val="clear" w:color="auto" w:fill="FFFFFF"/>
+        <w:spacing w:after="0" w:line="240" w:lineRule="auto"/>
+        <w:rPr>
+          <w:rFonts w:asciiTheme="minorBidi" w:eastAsia="Times New Roman" w:hAnsiTheme="minorBidi"/>
+          <w:color w:val="333333"/>
+          <w:sz w:val="20"/>
+          <w:szCs w:val="20"/>
+        </w:rPr>
+      </w:pPr>
+      <w:r>
+        <w:rPr>
+          <w:rFonts w:asciiTheme="minorBidi" w:eastAsia="Times New Roman" w:hAnsiTheme="minorBidi"/>
+          <w:color w:val="333333"/>
+          <w:sz w:val="20"/>
+          <w:szCs w:val="20"/>
+        </w:rPr>
         <w:t xml:space="preserve">MESI </w:t>
       </w:r>
       <w:r>
@@ -381,102 +503,6 @@
           <w:sz w:val="20"/>
           <w:szCs w:val="20"/>
         </w:rPr>
-        <w:t xml:space="preserve"> S</w:t>
-      </w:r>
-    </w:p>
-    <w:p>
-      <w:pPr>
-        <w:pStyle w:val="ListParagraph"/>
-        <w:numPr>
-          <w:ilvl w:val="5"/>
-          <w:numId w:val="1"/>
-        </w:numPr>
-        <w:shd w:val="clear" w:color="auto" w:fill="FFFFFF"/>
-        <w:spacing w:after="0" w:line="240" w:lineRule="auto"/>
-        <w:rPr>
-          <w:rFonts w:asciiTheme="minorBidi" w:eastAsia="Times New Roman" w:hAnsiTheme="minorBidi"/>
-          <w:color w:val="333333"/>
-          <w:sz w:val="20"/>
-          <w:szCs w:val="20"/>
-        </w:rPr>
-      </w:pPr>
-      <w:r>
-        <w:rPr>
-          <w:rFonts w:asciiTheme="minorBidi" w:eastAsia="Times New Roman" w:hAnsiTheme="minorBidi"/>
-          <w:color w:val="333333"/>
-          <w:sz w:val="20"/>
-          <w:szCs w:val="20"/>
-        </w:rPr>
-        <w:t>Get data from shared bus</w:t>
-      </w:r>
-    </w:p>
-    <w:p>
-      <w:pPr>
-        <w:pStyle w:val="ListParagraph"/>
-        <w:numPr>
-          <w:ilvl w:val="3"/>
-          <w:numId w:val="1"/>
-        </w:numPr>
-        <w:shd w:val="clear" w:color="auto" w:fill="FFFFFF"/>
-        <w:spacing w:after="0" w:line="240" w:lineRule="auto"/>
-        <w:rPr>
-          <w:rFonts w:asciiTheme="minorBidi" w:eastAsia="Times New Roman" w:hAnsiTheme="minorBidi"/>
-          <w:color w:val="333333"/>
-          <w:sz w:val="20"/>
-          <w:szCs w:val="20"/>
-        </w:rPr>
-      </w:pPr>
-      <w:r>
-        <w:rPr>
-          <w:rFonts w:asciiTheme="minorBidi" w:eastAsia="Times New Roman" w:hAnsiTheme="minorBidi"/>
-          <w:color w:val="333333"/>
-          <w:sz w:val="20"/>
-          <w:szCs w:val="20"/>
-        </w:rPr>
-        <w:t>MISS (HIT')</w:t>
-      </w:r>
-    </w:p>
-    <w:p>
-      <w:pPr>
-        <w:pStyle w:val="ListParagraph"/>
-        <w:numPr>
-          <w:ilvl w:val="4"/>
-          <w:numId w:val="1"/>
-        </w:numPr>
-        <w:shd w:val="clear" w:color="auto" w:fill="FFFFFF"/>
-        <w:spacing w:after="0" w:line="240" w:lineRule="auto"/>
-        <w:rPr>
-          <w:rFonts w:asciiTheme="minorBidi" w:eastAsia="Times New Roman" w:hAnsiTheme="minorBidi"/>
-          <w:color w:val="333333"/>
-          <w:sz w:val="20"/>
-          <w:szCs w:val="20"/>
-        </w:rPr>
-      </w:pPr>
-      <w:r>
-        <w:rPr>
-          <w:rFonts w:asciiTheme="minorBidi" w:eastAsia="Times New Roman" w:hAnsiTheme="minorBidi"/>
-          <w:color w:val="333333"/>
-          <w:sz w:val="20"/>
-          <w:szCs w:val="20"/>
-        </w:rPr>
-        <w:t xml:space="preserve">MESI </w:t>
-      </w:r>
-      <w:r>
-        <w:rPr>
-          <w:rFonts w:asciiTheme="minorBidi" w:eastAsia="Times New Roman" w:hAnsiTheme="minorBidi"/>
-          <w:color w:val="333333"/>
-          <w:sz w:val="20"/>
-          <w:szCs w:val="20"/>
-        </w:rPr>
-        <w:t>–</w:t>
-      </w:r>
-      <w:r>
-        <w:rPr>
-          <w:rFonts w:asciiTheme="minorBidi" w:eastAsia="Times New Roman" w:hAnsiTheme="minorBidi"/>
-          <w:color w:val="333333"/>
-          <w:sz w:val="20"/>
-          <w:szCs w:val="20"/>
-        </w:rPr>
         <w:t xml:space="preserve"> E</w:t>
       </w:r>
     </w:p>
@@ -484,18 +510,20 @@
       <w:pPr>
         <w:pStyle w:val="ListParagraph"/>
         <w:numPr>
-          <w:ilvl w:val="5"/>
-          <w:numId w:val="1"/>
-        </w:numPr>
-        <w:shd w:val="clear" w:color="auto" w:fill="FFFFFF"/>
-        <w:spacing w:after="0" w:line="240" w:lineRule="auto"/>
-        <w:rPr>
-          <w:rFonts w:asciiTheme="minorBidi" w:eastAsia="Times New Roman" w:hAnsiTheme="minorBidi"/>
-          <w:color w:val="333333"/>
-          <w:sz w:val="20"/>
-          <w:szCs w:val="20"/>
-        </w:rPr>
-      </w:pPr>
+          <w:ilvl w:val="6"/>
+          <w:numId w:val="1"/>
+        </w:numPr>
+        <w:shd w:val="clear" w:color="auto" w:fill="FFFFFF"/>
+        <w:spacing w:after="0" w:line="240" w:lineRule="auto"/>
+        <w:rPr>
+          <w:rFonts w:asciiTheme="minorBidi" w:eastAsia="Times New Roman" w:hAnsiTheme="minorBidi"/>
+          <w:color w:val="333333"/>
+          <w:sz w:val="20"/>
+          <w:szCs w:val="20"/>
+        </w:rPr>
+      </w:pPr>
+      <w:bookmarkStart w:id="0" w:name="_GoBack"/>
+      <w:bookmarkEnd w:id="0"/>
       <w:r>
         <w:rPr>
           <w:rFonts w:asciiTheme="minorBidi" w:eastAsia="Times New Roman" w:hAnsiTheme="minorBidi"/>
@@ -2391,19 +2419,8 @@
           <w:sz w:val="20"/>
           <w:szCs w:val="20"/>
         </w:rPr>
-        <w:t xml:space="preserve">HITM on </w:t>
-      </w:r>
-      <w:proofErr w:type="spellStart"/>
-      <w:r>
-        <w:rPr>
-          <w:rFonts w:asciiTheme="minorBidi" w:eastAsia="Times New Roman" w:hAnsiTheme="minorBidi"/>
-          <w:color w:val="333333"/>
-          <w:sz w:val="20"/>
-          <w:szCs w:val="20"/>
-        </w:rPr>
-        <w:t>snoopbus</w:t>
-      </w:r>
-      <w:proofErr w:type="spellEnd"/>
+        <w:t>HITM on snoopbus</w:t>
+      </w:r>
     </w:p>
     <w:p>
       <w:pPr>
@@ -2776,19 +2793,8 @@
           <w:sz w:val="20"/>
           <w:szCs w:val="20"/>
         </w:rPr>
-        <w:t xml:space="preserve">HITM on </w:t>
-      </w:r>
-      <w:proofErr w:type="spellStart"/>
-      <w:r>
-        <w:rPr>
-          <w:rFonts w:asciiTheme="minorBidi" w:eastAsia="Times New Roman" w:hAnsiTheme="minorBidi"/>
-          <w:color w:val="333333"/>
-          <w:sz w:val="20"/>
-          <w:szCs w:val="20"/>
-        </w:rPr>
-        <w:t>snoopbus</w:t>
-      </w:r>
-      <w:proofErr w:type="spellEnd"/>
+        <w:t>HITM on snoopbus</w:t>
+      </w:r>
     </w:p>
     <w:p>
       <w:pPr>
@@ -2905,19 +2911,8 @@
           <w:sz w:val="20"/>
           <w:szCs w:val="20"/>
         </w:rPr>
-        <w:t xml:space="preserve">HIT on </w:t>
-      </w:r>
-      <w:proofErr w:type="spellStart"/>
-      <w:r>
-        <w:rPr>
-          <w:rFonts w:asciiTheme="minorBidi" w:eastAsia="Times New Roman" w:hAnsiTheme="minorBidi"/>
-          <w:color w:val="333333"/>
-          <w:sz w:val="20"/>
-          <w:szCs w:val="20"/>
-        </w:rPr>
-        <w:t>snoopbus</w:t>
-      </w:r>
-      <w:proofErr w:type="spellEnd"/>
+        <w:t>HIT on snoopbus</w:t>
+      </w:r>
     </w:p>
     <w:p>
       <w:pPr>
@@ -3000,19 +2995,8 @@
           <w:sz w:val="20"/>
           <w:szCs w:val="20"/>
         </w:rPr>
-        <w:t xml:space="preserve">HIT on </w:t>
-      </w:r>
-      <w:proofErr w:type="spellStart"/>
-      <w:r>
-        <w:rPr>
-          <w:rFonts w:asciiTheme="minorBidi" w:eastAsia="Times New Roman" w:hAnsiTheme="minorBidi"/>
-          <w:color w:val="333333"/>
-          <w:sz w:val="20"/>
-          <w:szCs w:val="20"/>
-        </w:rPr>
-        <w:t>snoopbus</w:t>
-      </w:r>
-      <w:proofErr w:type="spellEnd"/>
+        <w:t>HIT on snoopbus</w:t>
+      </w:r>
     </w:p>
     <w:p>
       <w:pPr>
@@ -3310,19 +3294,8 @@
           <w:sz w:val="20"/>
           <w:szCs w:val="20"/>
         </w:rPr>
-        <w:t xml:space="preserve">Put HITM on </w:t>
-      </w:r>
-      <w:proofErr w:type="spellStart"/>
-      <w:r>
-        <w:rPr>
-          <w:rFonts w:asciiTheme="minorBidi" w:eastAsia="Times New Roman" w:hAnsiTheme="minorBidi"/>
-          <w:color w:val="333333"/>
-          <w:sz w:val="20"/>
-          <w:szCs w:val="20"/>
-        </w:rPr>
-        <w:t>snoopbus</w:t>
-      </w:r>
-      <w:proofErr w:type="spellEnd"/>
+        <w:t>Put HITM on snoopbus</w:t>
+      </w:r>
     </w:p>
     <w:p>
       <w:pPr>
@@ -3346,19 +3319,8 @@
           <w:sz w:val="20"/>
           <w:szCs w:val="20"/>
         </w:rPr>
-        <w:t xml:space="preserve">Write to </w:t>
-      </w:r>
-      <w:proofErr w:type="spellStart"/>
-      <w:r>
-        <w:rPr>
-          <w:rFonts w:asciiTheme="minorBidi" w:eastAsia="Times New Roman" w:hAnsiTheme="minorBidi"/>
-          <w:color w:val="333333"/>
-          <w:sz w:val="20"/>
-          <w:szCs w:val="20"/>
-        </w:rPr>
-        <w:t>sharedbus</w:t>
-      </w:r>
-      <w:proofErr w:type="spellEnd"/>
+        <w:t>Write to sharedbus</w:t>
+      </w:r>
     </w:p>
     <w:p>
       <w:pPr>
@@ -3450,19 +3412,8 @@
           <w:sz w:val="20"/>
           <w:szCs w:val="20"/>
         </w:rPr>
-        <w:t xml:space="preserve">HIT on </w:t>
-      </w:r>
-      <w:proofErr w:type="spellStart"/>
-      <w:r>
-        <w:rPr>
-          <w:rFonts w:asciiTheme="minorBidi" w:eastAsia="Times New Roman" w:hAnsiTheme="minorBidi"/>
-          <w:color w:val="333333"/>
-          <w:sz w:val="20"/>
-          <w:szCs w:val="20"/>
-        </w:rPr>
-        <w:t>snoopbus</w:t>
-      </w:r>
-      <w:proofErr w:type="spellEnd"/>
+        <w:t>HIT on snoopbus</w:t>
+      </w:r>
     </w:p>
     <w:p>
       <w:pPr>
@@ -3545,19 +3496,8 @@
           <w:sz w:val="20"/>
           <w:szCs w:val="20"/>
         </w:rPr>
-        <w:t xml:space="preserve">Put HIT on </w:t>
-      </w:r>
-      <w:proofErr w:type="spellStart"/>
-      <w:r>
-        <w:rPr>
-          <w:rFonts w:asciiTheme="minorBidi" w:eastAsia="Times New Roman" w:hAnsiTheme="minorBidi"/>
-          <w:color w:val="333333"/>
-          <w:sz w:val="20"/>
-          <w:szCs w:val="20"/>
-        </w:rPr>
-        <w:t>snoopbus</w:t>
-      </w:r>
-      <w:proofErr w:type="spellEnd"/>
+        <w:t>Put HIT on snoopbus</w:t>
+      </w:r>
     </w:p>
     <w:p>
       <w:pPr>
@@ -3837,19 +3777,8 @@
           <w:sz w:val="20"/>
           <w:szCs w:val="20"/>
         </w:rPr>
-        <w:t xml:space="preserve">HITM on </w:t>
-      </w:r>
-      <w:proofErr w:type="spellStart"/>
-      <w:r>
-        <w:rPr>
-          <w:rFonts w:asciiTheme="minorBidi" w:eastAsia="Times New Roman" w:hAnsiTheme="minorBidi"/>
-          <w:color w:val="333333"/>
-          <w:sz w:val="20"/>
-          <w:szCs w:val="20"/>
-        </w:rPr>
-        <w:t>snoopbus</w:t>
-      </w:r>
-      <w:proofErr w:type="spellEnd"/>
+        <w:t>HITM on snoopbus</w:t>
+      </w:r>
     </w:p>
     <w:p>
       <w:pPr>
@@ -3923,19 +3852,8 @@
           <w:sz w:val="20"/>
           <w:szCs w:val="20"/>
         </w:rPr>
-        <w:t xml:space="preserve">HIT on </w:t>
-      </w:r>
-      <w:proofErr w:type="spellStart"/>
-      <w:r>
-        <w:rPr>
-          <w:rFonts w:asciiTheme="minorBidi" w:eastAsia="Times New Roman" w:hAnsiTheme="minorBidi"/>
-          <w:color w:val="333333"/>
-          <w:sz w:val="20"/>
-          <w:szCs w:val="20"/>
-        </w:rPr>
-        <w:t>snoopbus</w:t>
-      </w:r>
-      <w:proofErr w:type="spellEnd"/>
+        <w:t>HIT on snoopbus</w:t>
+      </w:r>
     </w:p>
     <w:p>
       <w:pPr>
@@ -4009,19 +3927,8 @@
           <w:sz w:val="20"/>
           <w:szCs w:val="20"/>
         </w:rPr>
-        <w:t xml:space="preserve">HIT on </w:t>
-      </w:r>
-      <w:proofErr w:type="spellStart"/>
-      <w:r>
-        <w:rPr>
-          <w:rFonts w:asciiTheme="minorBidi" w:eastAsia="Times New Roman" w:hAnsiTheme="minorBidi"/>
-          <w:color w:val="333333"/>
-          <w:sz w:val="20"/>
-          <w:szCs w:val="20"/>
-        </w:rPr>
-        <w:t>snoopbus</w:t>
-      </w:r>
-      <w:proofErr w:type="spellEnd"/>
+        <w:t>HIT on snoopbus</w:t>
+      </w:r>
     </w:p>
     <w:p>
       <w:pPr>
@@ -4047,8 +3954,6 @@
         </w:rPr>
         <w:t>MESI – I</w:t>
       </w:r>
-      <w:bookmarkStart w:id="0" w:name="_GoBack"/>
-      <w:bookmarkEnd w:id="0"/>
     </w:p>
     <w:p>
       <w:pPr>

</xml_diff>

<commit_message>
updated tasks and procedures
</commit_message>
<xml_diff>
--- a/doc/project procedures.docx
+++ b/doc/project procedures.docx
@@ -44,15 +44,17 @@
           <w:szCs w:val="20"/>
         </w:rPr>
       </w:pPr>
-      <w:r>
-        <w:rPr>
-          <w:rFonts w:asciiTheme="minorBidi" w:eastAsia="Times New Roman" w:hAnsiTheme="minorBidi"/>
-          <w:color w:val="333333"/>
-          <w:sz w:val="20"/>
-          <w:szCs w:val="20"/>
-        </w:rPr>
-        <w:t>checkL2</w:t>
-      </w:r>
+      <w:proofErr w:type="spellStart"/>
+      <w:r>
+        <w:rPr>
+          <w:rFonts w:asciiTheme="minorBidi" w:eastAsia="Times New Roman" w:hAnsiTheme="minorBidi"/>
+          <w:color w:val="333333"/>
+          <w:sz w:val="20"/>
+          <w:szCs w:val="20"/>
+        </w:rPr>
+        <w:t>CheckforHit</w:t>
+      </w:r>
+      <w:proofErr w:type="spellEnd"/>
     </w:p>
     <w:p>
       <w:pPr>
@@ -105,654 +107,751 @@
         </w:rPr>
         <w:t>Modified</w:t>
       </w:r>
-    </w:p>
-    <w:p>
-      <w:pPr>
-        <w:pStyle w:val="ListParagraph"/>
-        <w:numPr>
-          <w:ilvl w:val="4"/>
-          <w:numId w:val="1"/>
-        </w:numPr>
-        <w:shd w:val="clear" w:color="auto" w:fill="FFFFFF"/>
-        <w:spacing w:after="0" w:line="240" w:lineRule="auto"/>
-        <w:rPr>
-          <w:rFonts w:asciiTheme="minorBidi" w:eastAsia="Times New Roman" w:hAnsiTheme="minorBidi"/>
-          <w:color w:val="333333"/>
-          <w:sz w:val="20"/>
-          <w:szCs w:val="20"/>
-        </w:rPr>
-      </w:pPr>
-      <w:r>
-        <w:rPr>
-          <w:rFonts w:asciiTheme="minorBidi" w:eastAsia="Times New Roman" w:hAnsiTheme="minorBidi"/>
-          <w:color w:val="333333"/>
-          <w:sz w:val="20"/>
-          <w:szCs w:val="20"/>
-        </w:rPr>
-        <w:t>readL2</w:t>
-      </w:r>
-    </w:p>
-    <w:p>
-      <w:pPr>
-        <w:pStyle w:val="ListParagraph"/>
-        <w:numPr>
-          <w:ilvl w:val="4"/>
-          <w:numId w:val="1"/>
-        </w:numPr>
-        <w:shd w:val="clear" w:color="auto" w:fill="FFFFFF"/>
-        <w:spacing w:after="0" w:line="240" w:lineRule="auto"/>
-        <w:rPr>
-          <w:rFonts w:asciiTheme="minorBidi" w:eastAsia="Times New Roman" w:hAnsiTheme="minorBidi"/>
-          <w:color w:val="333333"/>
-          <w:sz w:val="20"/>
-          <w:szCs w:val="20"/>
-        </w:rPr>
-      </w:pPr>
-      <w:proofErr w:type="spellStart"/>
-      <w:r>
-        <w:rPr>
-          <w:rFonts w:asciiTheme="minorBidi" w:eastAsia="Times New Roman" w:hAnsiTheme="minorBidi"/>
-          <w:color w:val="333333"/>
-          <w:sz w:val="20"/>
-          <w:szCs w:val="20"/>
-        </w:rPr>
-        <w:t>updateLRU</w:t>
-      </w:r>
-      <w:proofErr w:type="spellEnd"/>
-    </w:p>
-    <w:p>
-      <w:pPr>
-        <w:pStyle w:val="ListParagraph"/>
-        <w:numPr>
-          <w:ilvl w:val="4"/>
-          <w:numId w:val="1"/>
-        </w:numPr>
-        <w:shd w:val="clear" w:color="auto" w:fill="FFFFFF"/>
-        <w:spacing w:after="0" w:line="240" w:lineRule="auto"/>
-        <w:rPr>
-          <w:rFonts w:asciiTheme="minorBidi" w:eastAsia="Times New Roman" w:hAnsiTheme="minorBidi"/>
-          <w:color w:val="333333"/>
-          <w:sz w:val="20"/>
-          <w:szCs w:val="20"/>
-        </w:rPr>
-      </w:pPr>
-      <w:r>
-        <w:rPr>
-          <w:rFonts w:asciiTheme="minorBidi" w:eastAsia="Times New Roman" w:hAnsiTheme="minorBidi"/>
-          <w:color w:val="333333"/>
-          <w:sz w:val="20"/>
-          <w:szCs w:val="20"/>
-        </w:rPr>
-        <w:t>MESI - Stays M</w:t>
-      </w:r>
-    </w:p>
-    <w:p>
-      <w:pPr>
-        <w:pStyle w:val="ListParagraph"/>
-        <w:numPr>
-          <w:ilvl w:val="4"/>
-          <w:numId w:val="1"/>
-        </w:numPr>
-        <w:shd w:val="clear" w:color="auto" w:fill="FFFFFF"/>
-        <w:spacing w:after="0" w:line="240" w:lineRule="auto"/>
-        <w:rPr>
-          <w:rFonts w:asciiTheme="minorBidi" w:eastAsia="Times New Roman" w:hAnsiTheme="minorBidi"/>
-          <w:color w:val="333333"/>
-          <w:sz w:val="20"/>
-          <w:szCs w:val="20"/>
-        </w:rPr>
-      </w:pPr>
-      <w:r>
-        <w:rPr>
-          <w:rFonts w:asciiTheme="minorBidi" w:eastAsia="Times New Roman" w:hAnsiTheme="minorBidi"/>
-          <w:color w:val="333333"/>
-          <w:sz w:val="20"/>
-          <w:szCs w:val="20"/>
-        </w:rPr>
-        <w:t>writeL1</w:t>
-      </w:r>
-    </w:p>
-    <w:p>
-      <w:pPr>
-        <w:pStyle w:val="ListParagraph"/>
-        <w:numPr>
-          <w:ilvl w:val="3"/>
-          <w:numId w:val="1"/>
-        </w:numPr>
-        <w:shd w:val="clear" w:color="auto" w:fill="FFFFFF"/>
-        <w:spacing w:after="0" w:line="240" w:lineRule="auto"/>
-        <w:rPr>
-          <w:rFonts w:asciiTheme="minorBidi" w:eastAsia="Times New Roman" w:hAnsiTheme="minorBidi"/>
-          <w:color w:val="333333"/>
-          <w:sz w:val="20"/>
-          <w:szCs w:val="20"/>
-        </w:rPr>
-      </w:pPr>
-      <w:r>
-        <w:rPr>
-          <w:rFonts w:asciiTheme="minorBidi" w:eastAsia="Times New Roman" w:hAnsiTheme="minorBidi"/>
-          <w:color w:val="333333"/>
-          <w:sz w:val="20"/>
-          <w:szCs w:val="20"/>
-        </w:rPr>
-        <w:t>Exclusive</w:t>
-      </w:r>
-    </w:p>
-    <w:p>
-      <w:pPr>
-        <w:pStyle w:val="ListParagraph"/>
-        <w:numPr>
-          <w:ilvl w:val="4"/>
-          <w:numId w:val="1"/>
-        </w:numPr>
-        <w:shd w:val="clear" w:color="auto" w:fill="FFFFFF"/>
-        <w:spacing w:after="0" w:line="240" w:lineRule="auto"/>
-        <w:rPr>
-          <w:rFonts w:asciiTheme="minorBidi" w:eastAsia="Times New Roman" w:hAnsiTheme="minorBidi"/>
-          <w:color w:val="333333"/>
-          <w:sz w:val="20"/>
-          <w:szCs w:val="20"/>
-        </w:rPr>
-      </w:pPr>
-      <w:r>
-        <w:rPr>
-          <w:rFonts w:asciiTheme="minorBidi" w:eastAsia="Times New Roman" w:hAnsiTheme="minorBidi"/>
-          <w:color w:val="333333"/>
-          <w:sz w:val="20"/>
-          <w:szCs w:val="20"/>
-        </w:rPr>
-        <w:t>readL2</w:t>
-      </w:r>
-    </w:p>
-    <w:p>
-      <w:pPr>
-        <w:pStyle w:val="ListParagraph"/>
-        <w:numPr>
-          <w:ilvl w:val="4"/>
-          <w:numId w:val="1"/>
-        </w:numPr>
-        <w:shd w:val="clear" w:color="auto" w:fill="FFFFFF"/>
-        <w:spacing w:after="0" w:line="240" w:lineRule="auto"/>
-        <w:rPr>
-          <w:rFonts w:asciiTheme="minorBidi" w:eastAsia="Times New Roman" w:hAnsiTheme="minorBidi"/>
-          <w:color w:val="333333"/>
-          <w:sz w:val="20"/>
-          <w:szCs w:val="20"/>
-        </w:rPr>
-      </w:pPr>
-      <w:proofErr w:type="spellStart"/>
-      <w:r>
-        <w:rPr>
-          <w:rFonts w:asciiTheme="minorBidi" w:eastAsia="Times New Roman" w:hAnsiTheme="minorBidi"/>
-          <w:color w:val="333333"/>
-          <w:sz w:val="20"/>
-          <w:szCs w:val="20"/>
-        </w:rPr>
-        <w:t>updateLRU</w:t>
-      </w:r>
-      <w:proofErr w:type="spellEnd"/>
-    </w:p>
-    <w:p>
-      <w:pPr>
-        <w:pStyle w:val="ListParagraph"/>
-        <w:numPr>
-          <w:ilvl w:val="4"/>
-          <w:numId w:val="1"/>
-        </w:numPr>
-        <w:shd w:val="clear" w:color="auto" w:fill="FFFFFF"/>
-        <w:spacing w:after="0" w:line="240" w:lineRule="auto"/>
-        <w:rPr>
-          <w:rFonts w:asciiTheme="minorBidi" w:eastAsia="Times New Roman" w:hAnsiTheme="minorBidi"/>
-          <w:color w:val="333333"/>
-          <w:sz w:val="20"/>
-          <w:szCs w:val="20"/>
-        </w:rPr>
-      </w:pPr>
-      <w:r>
-        <w:rPr>
-          <w:rFonts w:asciiTheme="minorBidi" w:eastAsia="Times New Roman" w:hAnsiTheme="minorBidi"/>
-          <w:color w:val="333333"/>
-          <w:sz w:val="20"/>
-          <w:szCs w:val="20"/>
-        </w:rPr>
-        <w:t>MESI - Stays E</w:t>
-      </w:r>
-    </w:p>
-    <w:p>
-      <w:pPr>
-        <w:pStyle w:val="ListParagraph"/>
-        <w:numPr>
-          <w:ilvl w:val="4"/>
-          <w:numId w:val="1"/>
-        </w:numPr>
-        <w:shd w:val="clear" w:color="auto" w:fill="FFFFFF"/>
-        <w:spacing w:after="0" w:line="240" w:lineRule="auto"/>
-        <w:rPr>
-          <w:rFonts w:asciiTheme="minorBidi" w:eastAsia="Times New Roman" w:hAnsiTheme="minorBidi"/>
-          <w:color w:val="333333"/>
-          <w:sz w:val="20"/>
-          <w:szCs w:val="20"/>
-        </w:rPr>
-      </w:pPr>
-      <w:r>
-        <w:rPr>
-          <w:rFonts w:asciiTheme="minorBidi" w:eastAsia="Times New Roman" w:hAnsiTheme="minorBidi"/>
-          <w:color w:val="333333"/>
-          <w:sz w:val="20"/>
-          <w:szCs w:val="20"/>
-        </w:rPr>
-        <w:t>writeL1</w:t>
-      </w:r>
-    </w:p>
-    <w:p>
-      <w:pPr>
-        <w:pStyle w:val="ListParagraph"/>
-        <w:numPr>
-          <w:ilvl w:val="3"/>
-          <w:numId w:val="1"/>
-        </w:numPr>
-        <w:shd w:val="clear" w:color="auto" w:fill="FFFFFF"/>
-        <w:spacing w:after="0" w:line="240" w:lineRule="auto"/>
-        <w:rPr>
-          <w:rFonts w:asciiTheme="minorBidi" w:eastAsia="Times New Roman" w:hAnsiTheme="minorBidi"/>
-          <w:color w:val="333333"/>
-          <w:sz w:val="20"/>
-          <w:szCs w:val="20"/>
-        </w:rPr>
-      </w:pPr>
-      <w:r>
-        <w:rPr>
-          <w:rFonts w:asciiTheme="minorBidi" w:eastAsia="Times New Roman" w:hAnsiTheme="minorBidi"/>
-          <w:color w:val="333333"/>
-          <w:sz w:val="20"/>
-          <w:szCs w:val="20"/>
-        </w:rPr>
-        <w:t>Shared</w:t>
-      </w:r>
-    </w:p>
-    <w:p>
-      <w:pPr>
-        <w:pStyle w:val="ListParagraph"/>
-        <w:numPr>
-          <w:ilvl w:val="4"/>
-          <w:numId w:val="1"/>
-        </w:numPr>
-        <w:shd w:val="clear" w:color="auto" w:fill="FFFFFF"/>
-        <w:spacing w:after="0" w:line="240" w:lineRule="auto"/>
-        <w:rPr>
-          <w:rFonts w:asciiTheme="minorBidi" w:eastAsia="Times New Roman" w:hAnsiTheme="minorBidi"/>
-          <w:color w:val="333333"/>
-          <w:sz w:val="20"/>
-          <w:szCs w:val="20"/>
-        </w:rPr>
-      </w:pPr>
-      <w:r>
-        <w:rPr>
-          <w:rFonts w:asciiTheme="minorBidi" w:eastAsia="Times New Roman" w:hAnsiTheme="minorBidi"/>
-          <w:color w:val="333333"/>
-          <w:sz w:val="20"/>
-          <w:szCs w:val="20"/>
-        </w:rPr>
-        <w:t>readL2</w:t>
-      </w:r>
-    </w:p>
-    <w:p>
-      <w:pPr>
-        <w:pStyle w:val="ListParagraph"/>
-        <w:numPr>
-          <w:ilvl w:val="4"/>
-          <w:numId w:val="1"/>
-        </w:numPr>
-        <w:shd w:val="clear" w:color="auto" w:fill="FFFFFF"/>
-        <w:spacing w:after="0" w:line="240" w:lineRule="auto"/>
-        <w:rPr>
-          <w:rFonts w:asciiTheme="minorBidi" w:eastAsia="Times New Roman" w:hAnsiTheme="minorBidi"/>
-          <w:color w:val="333333"/>
-          <w:sz w:val="20"/>
-          <w:szCs w:val="20"/>
-        </w:rPr>
-      </w:pPr>
-      <w:proofErr w:type="spellStart"/>
-      <w:r>
-        <w:rPr>
-          <w:rFonts w:asciiTheme="minorBidi" w:eastAsia="Times New Roman" w:hAnsiTheme="minorBidi"/>
-          <w:color w:val="333333"/>
-          <w:sz w:val="20"/>
-          <w:szCs w:val="20"/>
-        </w:rPr>
-        <w:t>updateLRU</w:t>
-      </w:r>
-      <w:proofErr w:type="spellEnd"/>
-    </w:p>
-    <w:p>
-      <w:pPr>
-        <w:pStyle w:val="ListParagraph"/>
-        <w:numPr>
-          <w:ilvl w:val="4"/>
-          <w:numId w:val="1"/>
-        </w:numPr>
-        <w:shd w:val="clear" w:color="auto" w:fill="FFFFFF"/>
-        <w:spacing w:after="0" w:line="240" w:lineRule="auto"/>
-        <w:rPr>
-          <w:rFonts w:asciiTheme="minorBidi" w:eastAsia="Times New Roman" w:hAnsiTheme="minorBidi"/>
-          <w:color w:val="333333"/>
-          <w:sz w:val="20"/>
-          <w:szCs w:val="20"/>
-        </w:rPr>
-      </w:pPr>
-      <w:r>
-        <w:rPr>
-          <w:rFonts w:asciiTheme="minorBidi" w:eastAsia="Times New Roman" w:hAnsiTheme="minorBidi"/>
-          <w:color w:val="333333"/>
-          <w:sz w:val="20"/>
-          <w:szCs w:val="20"/>
-        </w:rPr>
-        <w:t>MESI – Stays S</w:t>
-      </w:r>
-    </w:p>
-    <w:p>
-      <w:pPr>
-        <w:pStyle w:val="ListParagraph"/>
-        <w:numPr>
-          <w:ilvl w:val="4"/>
-          <w:numId w:val="1"/>
-        </w:numPr>
-        <w:shd w:val="clear" w:color="auto" w:fill="FFFFFF"/>
-        <w:spacing w:after="0" w:line="240" w:lineRule="auto"/>
-        <w:rPr>
-          <w:rFonts w:asciiTheme="minorBidi" w:eastAsia="Times New Roman" w:hAnsiTheme="minorBidi"/>
-          <w:color w:val="333333"/>
-          <w:sz w:val="20"/>
-          <w:szCs w:val="20"/>
-        </w:rPr>
-      </w:pPr>
-      <w:r>
-        <w:rPr>
-          <w:rFonts w:asciiTheme="minorBidi" w:eastAsia="Times New Roman" w:hAnsiTheme="minorBidi"/>
-          <w:color w:val="333333"/>
-          <w:sz w:val="20"/>
-          <w:szCs w:val="20"/>
-        </w:rPr>
-        <w:t>writeL1</w:t>
-      </w:r>
-    </w:p>
-    <w:p>
-      <w:pPr>
-        <w:pStyle w:val="ListParagraph"/>
-        <w:numPr>
-          <w:ilvl w:val="3"/>
-          <w:numId w:val="1"/>
-        </w:numPr>
-        <w:shd w:val="clear" w:color="auto" w:fill="FFFFFF"/>
-        <w:spacing w:after="0" w:line="240" w:lineRule="auto"/>
-        <w:rPr>
-          <w:rFonts w:asciiTheme="minorBidi" w:eastAsia="Times New Roman" w:hAnsiTheme="minorBidi"/>
-          <w:color w:val="333333"/>
-          <w:sz w:val="20"/>
-          <w:szCs w:val="20"/>
-        </w:rPr>
-      </w:pPr>
-      <w:r>
-        <w:rPr>
-          <w:rFonts w:asciiTheme="minorBidi" w:eastAsia="Times New Roman" w:hAnsiTheme="minorBidi"/>
-          <w:color w:val="333333"/>
-          <w:sz w:val="20"/>
-          <w:szCs w:val="20"/>
-        </w:rPr>
-        <w:t>Invalid</w:t>
-      </w:r>
-      <w:r>
-        <w:rPr>
-          <w:rFonts w:asciiTheme="minorBidi" w:eastAsia="Times New Roman" w:hAnsiTheme="minorBidi"/>
-          <w:color w:val="333333"/>
-          <w:sz w:val="20"/>
-          <w:szCs w:val="20"/>
-        </w:rPr>
-        <w:t xml:space="preserve"> (shouldn’t have a hit then an invalid but must have a </w:t>
-      </w:r>
-      <w:proofErr w:type="spellStart"/>
-      <w:r>
-        <w:rPr>
-          <w:rFonts w:asciiTheme="minorBidi" w:eastAsia="Times New Roman" w:hAnsiTheme="minorBidi"/>
-          <w:color w:val="333333"/>
-          <w:sz w:val="20"/>
-          <w:szCs w:val="20"/>
-        </w:rPr>
-        <w:t>fail safe</w:t>
-      </w:r>
-      <w:proofErr w:type="spellEnd"/>
-      <w:r>
-        <w:rPr>
-          <w:rFonts w:asciiTheme="minorBidi" w:eastAsia="Times New Roman" w:hAnsiTheme="minorBidi"/>
-          <w:color w:val="333333"/>
-          <w:sz w:val="20"/>
-          <w:szCs w:val="20"/>
-        </w:rPr>
-        <w:t>)</w:t>
-      </w:r>
-    </w:p>
-    <w:p>
-      <w:pPr>
-        <w:pStyle w:val="ListParagraph"/>
-        <w:numPr>
-          <w:ilvl w:val="4"/>
-          <w:numId w:val="1"/>
-        </w:numPr>
-        <w:shd w:val="clear" w:color="auto" w:fill="FFFFFF"/>
-        <w:spacing w:after="0" w:line="240" w:lineRule="auto"/>
-        <w:rPr>
-          <w:rFonts w:asciiTheme="minorBidi" w:eastAsia="Times New Roman" w:hAnsiTheme="minorBidi"/>
-          <w:color w:val="333333"/>
-          <w:sz w:val="20"/>
-          <w:szCs w:val="20"/>
-        </w:rPr>
-      </w:pPr>
-      <w:proofErr w:type="spellStart"/>
-      <w:r>
-        <w:rPr>
-          <w:rFonts w:asciiTheme="minorBidi" w:eastAsia="Times New Roman" w:hAnsiTheme="minorBidi"/>
-          <w:color w:val="333333"/>
-          <w:sz w:val="20"/>
-          <w:szCs w:val="20"/>
-        </w:rPr>
-        <w:t>readSharedBus</w:t>
-      </w:r>
-      <w:proofErr w:type="spellEnd"/>
-      <w:r>
-        <w:rPr>
-          <w:rFonts w:asciiTheme="minorBidi" w:eastAsia="Times New Roman" w:hAnsiTheme="minorBidi"/>
-          <w:color w:val="333333"/>
-          <w:sz w:val="20"/>
-          <w:szCs w:val="20"/>
-        </w:rPr>
-        <w:t>: read</w:t>
-      </w:r>
-    </w:p>
-    <w:p>
-      <w:pPr>
-        <w:pStyle w:val="ListParagraph"/>
-        <w:numPr>
-          <w:ilvl w:val="5"/>
-          <w:numId w:val="1"/>
-        </w:numPr>
-        <w:shd w:val="clear" w:color="auto" w:fill="FFFFFF"/>
-        <w:spacing w:after="0" w:line="240" w:lineRule="auto"/>
-        <w:rPr>
-          <w:rFonts w:asciiTheme="minorBidi" w:eastAsia="Times New Roman" w:hAnsiTheme="minorBidi"/>
-          <w:color w:val="333333"/>
-          <w:sz w:val="20"/>
-          <w:szCs w:val="20"/>
-        </w:rPr>
-      </w:pPr>
-      <w:r>
-        <w:rPr>
-          <w:rFonts w:asciiTheme="minorBidi" w:eastAsia="Times New Roman" w:hAnsiTheme="minorBidi"/>
-          <w:color w:val="333333"/>
-          <w:sz w:val="20"/>
-          <w:szCs w:val="20"/>
-        </w:rPr>
-        <w:t>HIT</w:t>
-      </w:r>
-      <w:r>
-        <w:rPr>
-          <w:rFonts w:asciiTheme="minorBidi" w:eastAsia="Times New Roman" w:hAnsiTheme="minorBidi"/>
-          <w:color w:val="333333"/>
-          <w:sz w:val="20"/>
-          <w:szCs w:val="20"/>
-        </w:rPr>
-        <w:t>/HITM</w:t>
-      </w:r>
-    </w:p>
-    <w:p>
-      <w:pPr>
-        <w:pStyle w:val="ListParagraph"/>
-        <w:numPr>
-          <w:ilvl w:val="6"/>
-          <w:numId w:val="1"/>
-        </w:numPr>
-        <w:shd w:val="clear" w:color="auto" w:fill="FFFFFF"/>
-        <w:spacing w:after="0" w:line="240" w:lineRule="auto"/>
-        <w:rPr>
-          <w:rFonts w:asciiTheme="minorBidi" w:eastAsia="Times New Roman" w:hAnsiTheme="minorBidi"/>
-          <w:color w:val="333333"/>
-          <w:sz w:val="20"/>
-          <w:szCs w:val="20"/>
-        </w:rPr>
-      </w:pPr>
-      <w:r>
-        <w:rPr>
-          <w:rFonts w:asciiTheme="minorBidi" w:eastAsia="Times New Roman" w:hAnsiTheme="minorBidi"/>
-          <w:color w:val="333333"/>
-          <w:sz w:val="20"/>
-          <w:szCs w:val="20"/>
-        </w:rPr>
-        <w:t>writeL2</w:t>
-      </w:r>
-    </w:p>
-    <w:p>
-      <w:pPr>
-        <w:pStyle w:val="ListParagraph"/>
-        <w:numPr>
-          <w:ilvl w:val="6"/>
-          <w:numId w:val="1"/>
-        </w:numPr>
-        <w:shd w:val="clear" w:color="auto" w:fill="FFFFFF"/>
-        <w:spacing w:after="0" w:line="240" w:lineRule="auto"/>
-        <w:rPr>
-          <w:rFonts w:asciiTheme="minorBidi" w:eastAsia="Times New Roman" w:hAnsiTheme="minorBidi"/>
-          <w:color w:val="333333"/>
-          <w:sz w:val="20"/>
-          <w:szCs w:val="20"/>
-        </w:rPr>
-      </w:pPr>
-      <w:proofErr w:type="spellStart"/>
-      <w:r>
-        <w:rPr>
-          <w:rFonts w:asciiTheme="minorBidi" w:eastAsia="Times New Roman" w:hAnsiTheme="minorBidi"/>
-          <w:color w:val="333333"/>
-          <w:sz w:val="20"/>
-          <w:szCs w:val="20"/>
-        </w:rPr>
-        <w:t>updateLRU</w:t>
-      </w:r>
-      <w:proofErr w:type="spellEnd"/>
-    </w:p>
-    <w:p>
-      <w:pPr>
-        <w:pStyle w:val="ListParagraph"/>
-        <w:numPr>
-          <w:ilvl w:val="6"/>
-          <w:numId w:val="1"/>
-        </w:numPr>
-        <w:shd w:val="clear" w:color="auto" w:fill="FFFFFF"/>
-        <w:spacing w:after="0" w:line="240" w:lineRule="auto"/>
-        <w:rPr>
-          <w:rFonts w:asciiTheme="minorBidi" w:eastAsia="Times New Roman" w:hAnsiTheme="minorBidi"/>
-          <w:color w:val="333333"/>
-          <w:sz w:val="20"/>
-          <w:szCs w:val="20"/>
-        </w:rPr>
-      </w:pPr>
-      <w:r>
-        <w:rPr>
-          <w:rFonts w:asciiTheme="minorBidi" w:eastAsia="Times New Roman" w:hAnsiTheme="minorBidi"/>
-          <w:color w:val="333333"/>
-          <w:sz w:val="20"/>
-          <w:szCs w:val="20"/>
-        </w:rPr>
-        <w:t>MESI – S</w:t>
-      </w:r>
-    </w:p>
-    <w:p>
-      <w:pPr>
-        <w:pStyle w:val="ListParagraph"/>
-        <w:numPr>
-          <w:ilvl w:val="6"/>
-          <w:numId w:val="1"/>
-        </w:numPr>
-        <w:shd w:val="clear" w:color="auto" w:fill="FFFFFF"/>
-        <w:spacing w:after="0" w:line="240" w:lineRule="auto"/>
-        <w:rPr>
-          <w:rFonts w:asciiTheme="minorBidi" w:eastAsia="Times New Roman" w:hAnsiTheme="minorBidi"/>
-          <w:color w:val="333333"/>
-          <w:sz w:val="20"/>
-          <w:szCs w:val="20"/>
-        </w:rPr>
-      </w:pPr>
-      <w:r>
-        <w:rPr>
-          <w:rFonts w:asciiTheme="minorBidi" w:eastAsia="Times New Roman" w:hAnsiTheme="minorBidi"/>
-          <w:color w:val="333333"/>
-          <w:sz w:val="20"/>
-          <w:szCs w:val="20"/>
-        </w:rPr>
-        <w:t>writeL1</w:t>
-      </w:r>
-    </w:p>
-    <w:p>
-      <w:pPr>
-        <w:pStyle w:val="ListParagraph"/>
-        <w:numPr>
-          <w:ilvl w:val="5"/>
-          <w:numId w:val="1"/>
-        </w:numPr>
-        <w:shd w:val="clear" w:color="auto" w:fill="FFFFFF"/>
-        <w:spacing w:after="0" w:line="240" w:lineRule="auto"/>
-        <w:rPr>
-          <w:rFonts w:asciiTheme="minorBidi" w:eastAsia="Times New Roman" w:hAnsiTheme="minorBidi"/>
-          <w:color w:val="333333"/>
-          <w:sz w:val="20"/>
-          <w:szCs w:val="20"/>
-        </w:rPr>
-      </w:pPr>
-      <w:r>
-        <w:rPr>
-          <w:rFonts w:asciiTheme="minorBidi" w:eastAsia="Times New Roman" w:hAnsiTheme="minorBidi"/>
-          <w:color w:val="333333"/>
-          <w:sz w:val="20"/>
-          <w:szCs w:val="20"/>
-        </w:rPr>
-        <w:t>MISS (HIT')</w:t>
-      </w:r>
-    </w:p>
-    <w:p>
-      <w:pPr>
-        <w:pStyle w:val="ListParagraph"/>
-        <w:numPr>
-          <w:ilvl w:val="6"/>
-          <w:numId w:val="1"/>
-        </w:numPr>
-        <w:shd w:val="clear" w:color="auto" w:fill="FFFFFF"/>
-        <w:spacing w:after="0" w:line="240" w:lineRule="auto"/>
-        <w:rPr>
-          <w:rFonts w:asciiTheme="minorBidi" w:eastAsia="Times New Roman" w:hAnsiTheme="minorBidi"/>
-          <w:color w:val="333333"/>
-          <w:sz w:val="20"/>
-          <w:szCs w:val="20"/>
-        </w:rPr>
-      </w:pPr>
       <w:bookmarkStart w:id="0" w:name="_GoBack"/>
       <w:bookmarkEnd w:id="0"/>
+    </w:p>
+    <w:p>
+      <w:pPr>
+        <w:pStyle w:val="ListParagraph"/>
+        <w:numPr>
+          <w:ilvl w:val="4"/>
+          <w:numId w:val="1"/>
+        </w:numPr>
+        <w:shd w:val="clear" w:color="auto" w:fill="FFFFFF"/>
+        <w:spacing w:after="0" w:line="240" w:lineRule="auto"/>
+        <w:rPr>
+          <w:rFonts w:asciiTheme="minorBidi" w:eastAsia="Times New Roman" w:hAnsiTheme="minorBidi"/>
+          <w:color w:val="333333"/>
+          <w:sz w:val="20"/>
+          <w:szCs w:val="20"/>
+        </w:rPr>
+      </w:pPr>
+      <w:r>
+        <w:rPr>
+          <w:rFonts w:asciiTheme="minorBidi" w:eastAsia="Times New Roman" w:hAnsiTheme="minorBidi"/>
+          <w:color w:val="333333"/>
+          <w:sz w:val="20"/>
+          <w:szCs w:val="20"/>
+        </w:rPr>
+        <w:t>R</w:t>
+      </w:r>
+      <w:r>
+        <w:rPr>
+          <w:rFonts w:asciiTheme="minorBidi" w:eastAsia="Times New Roman" w:hAnsiTheme="minorBidi"/>
+          <w:color w:val="333333"/>
+          <w:sz w:val="20"/>
+          <w:szCs w:val="20"/>
+        </w:rPr>
+        <w:t>eadL2</w:t>
+      </w:r>
+    </w:p>
+    <w:p>
+      <w:pPr>
+        <w:pStyle w:val="ListParagraph"/>
+        <w:numPr>
+          <w:ilvl w:val="4"/>
+          <w:numId w:val="1"/>
+        </w:numPr>
+        <w:shd w:val="clear" w:color="auto" w:fill="FFFFFF"/>
+        <w:spacing w:after="0" w:line="240" w:lineRule="auto"/>
+        <w:rPr>
+          <w:rFonts w:asciiTheme="minorBidi" w:eastAsia="Times New Roman" w:hAnsiTheme="minorBidi"/>
+          <w:color w:val="333333"/>
+          <w:sz w:val="20"/>
+          <w:szCs w:val="20"/>
+        </w:rPr>
+      </w:pPr>
+      <w:proofErr w:type="spellStart"/>
+      <w:r>
+        <w:rPr>
+          <w:rFonts w:asciiTheme="minorBidi" w:eastAsia="Times New Roman" w:hAnsiTheme="minorBidi"/>
+          <w:color w:val="333333"/>
+          <w:sz w:val="20"/>
+          <w:szCs w:val="20"/>
+        </w:rPr>
+        <w:t>U</w:t>
+      </w:r>
+      <w:r>
+        <w:rPr>
+          <w:rFonts w:asciiTheme="minorBidi" w:eastAsia="Times New Roman" w:hAnsiTheme="minorBidi"/>
+          <w:color w:val="333333"/>
+          <w:sz w:val="20"/>
+          <w:szCs w:val="20"/>
+        </w:rPr>
+        <w:t>pdateLRU</w:t>
+      </w:r>
+      <w:proofErr w:type="spellEnd"/>
+    </w:p>
+    <w:p>
+      <w:pPr>
+        <w:pStyle w:val="ListParagraph"/>
+        <w:numPr>
+          <w:ilvl w:val="4"/>
+          <w:numId w:val="1"/>
+        </w:numPr>
+        <w:shd w:val="clear" w:color="auto" w:fill="FFFFFF"/>
+        <w:spacing w:after="0" w:line="240" w:lineRule="auto"/>
+        <w:rPr>
+          <w:rFonts w:asciiTheme="minorBidi" w:eastAsia="Times New Roman" w:hAnsiTheme="minorBidi"/>
+          <w:color w:val="333333"/>
+          <w:sz w:val="20"/>
+          <w:szCs w:val="20"/>
+        </w:rPr>
+      </w:pPr>
+      <w:r>
+        <w:rPr>
+          <w:rFonts w:asciiTheme="minorBidi" w:eastAsia="Times New Roman" w:hAnsiTheme="minorBidi"/>
+          <w:color w:val="333333"/>
+          <w:sz w:val="20"/>
+          <w:szCs w:val="20"/>
+        </w:rPr>
+        <w:t>MESI - Stays M</w:t>
+      </w:r>
+    </w:p>
+    <w:p>
+      <w:pPr>
+        <w:pStyle w:val="ListParagraph"/>
+        <w:numPr>
+          <w:ilvl w:val="4"/>
+          <w:numId w:val="1"/>
+        </w:numPr>
+        <w:shd w:val="clear" w:color="auto" w:fill="FFFFFF"/>
+        <w:spacing w:after="0" w:line="240" w:lineRule="auto"/>
+        <w:rPr>
+          <w:rFonts w:asciiTheme="minorBidi" w:eastAsia="Times New Roman" w:hAnsiTheme="minorBidi"/>
+          <w:color w:val="333333"/>
+          <w:sz w:val="20"/>
+          <w:szCs w:val="20"/>
+        </w:rPr>
+      </w:pPr>
+      <w:r>
+        <w:rPr>
+          <w:rFonts w:asciiTheme="minorBidi" w:eastAsia="Times New Roman" w:hAnsiTheme="minorBidi"/>
+          <w:color w:val="333333"/>
+          <w:sz w:val="20"/>
+          <w:szCs w:val="20"/>
+        </w:rPr>
+        <w:t>W</w:t>
+      </w:r>
+      <w:r>
+        <w:rPr>
+          <w:rFonts w:asciiTheme="minorBidi" w:eastAsia="Times New Roman" w:hAnsiTheme="minorBidi"/>
+          <w:color w:val="333333"/>
+          <w:sz w:val="20"/>
+          <w:szCs w:val="20"/>
+        </w:rPr>
+        <w:t>riteL1</w:t>
+      </w:r>
+    </w:p>
+    <w:p>
+      <w:pPr>
+        <w:pStyle w:val="ListParagraph"/>
+        <w:numPr>
+          <w:ilvl w:val="3"/>
+          <w:numId w:val="1"/>
+        </w:numPr>
+        <w:shd w:val="clear" w:color="auto" w:fill="FFFFFF"/>
+        <w:spacing w:after="0" w:line="240" w:lineRule="auto"/>
+        <w:rPr>
+          <w:rFonts w:asciiTheme="minorBidi" w:eastAsia="Times New Roman" w:hAnsiTheme="minorBidi"/>
+          <w:color w:val="333333"/>
+          <w:sz w:val="20"/>
+          <w:szCs w:val="20"/>
+        </w:rPr>
+      </w:pPr>
+      <w:r>
+        <w:rPr>
+          <w:rFonts w:asciiTheme="minorBidi" w:eastAsia="Times New Roman" w:hAnsiTheme="minorBidi"/>
+          <w:color w:val="333333"/>
+          <w:sz w:val="20"/>
+          <w:szCs w:val="20"/>
+        </w:rPr>
+        <w:t>Exclusive</w:t>
+      </w:r>
+    </w:p>
+    <w:p>
+      <w:pPr>
+        <w:pStyle w:val="ListParagraph"/>
+        <w:numPr>
+          <w:ilvl w:val="4"/>
+          <w:numId w:val="1"/>
+        </w:numPr>
+        <w:shd w:val="clear" w:color="auto" w:fill="FFFFFF"/>
+        <w:spacing w:after="0" w:line="240" w:lineRule="auto"/>
+        <w:rPr>
+          <w:rFonts w:asciiTheme="minorBidi" w:eastAsia="Times New Roman" w:hAnsiTheme="minorBidi"/>
+          <w:color w:val="333333"/>
+          <w:sz w:val="20"/>
+          <w:szCs w:val="20"/>
+        </w:rPr>
+      </w:pPr>
+      <w:r>
+        <w:rPr>
+          <w:rFonts w:asciiTheme="minorBidi" w:eastAsia="Times New Roman" w:hAnsiTheme="minorBidi"/>
+          <w:color w:val="333333"/>
+          <w:sz w:val="20"/>
+          <w:szCs w:val="20"/>
+        </w:rPr>
+        <w:t>R</w:t>
+      </w:r>
+      <w:r>
+        <w:rPr>
+          <w:rFonts w:asciiTheme="minorBidi" w:eastAsia="Times New Roman" w:hAnsiTheme="minorBidi"/>
+          <w:color w:val="333333"/>
+          <w:sz w:val="20"/>
+          <w:szCs w:val="20"/>
+        </w:rPr>
+        <w:t>eadL2</w:t>
+      </w:r>
+    </w:p>
+    <w:p>
+      <w:pPr>
+        <w:pStyle w:val="ListParagraph"/>
+        <w:numPr>
+          <w:ilvl w:val="4"/>
+          <w:numId w:val="1"/>
+        </w:numPr>
+        <w:shd w:val="clear" w:color="auto" w:fill="FFFFFF"/>
+        <w:spacing w:after="0" w:line="240" w:lineRule="auto"/>
+        <w:rPr>
+          <w:rFonts w:asciiTheme="minorBidi" w:eastAsia="Times New Roman" w:hAnsiTheme="minorBidi"/>
+          <w:color w:val="333333"/>
+          <w:sz w:val="20"/>
+          <w:szCs w:val="20"/>
+        </w:rPr>
+      </w:pPr>
+      <w:proofErr w:type="spellStart"/>
+      <w:r>
+        <w:rPr>
+          <w:rFonts w:asciiTheme="minorBidi" w:eastAsia="Times New Roman" w:hAnsiTheme="minorBidi"/>
+          <w:color w:val="333333"/>
+          <w:sz w:val="20"/>
+          <w:szCs w:val="20"/>
+        </w:rPr>
+        <w:t>U</w:t>
+      </w:r>
+      <w:r>
+        <w:rPr>
+          <w:rFonts w:asciiTheme="minorBidi" w:eastAsia="Times New Roman" w:hAnsiTheme="minorBidi"/>
+          <w:color w:val="333333"/>
+          <w:sz w:val="20"/>
+          <w:szCs w:val="20"/>
+        </w:rPr>
+        <w:t>pdateLRU</w:t>
+      </w:r>
+      <w:proofErr w:type="spellEnd"/>
+    </w:p>
+    <w:p>
+      <w:pPr>
+        <w:pStyle w:val="ListParagraph"/>
+        <w:numPr>
+          <w:ilvl w:val="4"/>
+          <w:numId w:val="1"/>
+        </w:numPr>
+        <w:shd w:val="clear" w:color="auto" w:fill="FFFFFF"/>
+        <w:spacing w:after="0" w:line="240" w:lineRule="auto"/>
+        <w:rPr>
+          <w:rFonts w:asciiTheme="minorBidi" w:eastAsia="Times New Roman" w:hAnsiTheme="minorBidi"/>
+          <w:color w:val="333333"/>
+          <w:sz w:val="20"/>
+          <w:szCs w:val="20"/>
+        </w:rPr>
+      </w:pPr>
+      <w:r>
+        <w:rPr>
+          <w:rFonts w:asciiTheme="minorBidi" w:eastAsia="Times New Roman" w:hAnsiTheme="minorBidi"/>
+          <w:color w:val="333333"/>
+          <w:sz w:val="20"/>
+          <w:szCs w:val="20"/>
+        </w:rPr>
+        <w:t>MESI - Stays E</w:t>
+      </w:r>
+    </w:p>
+    <w:p>
+      <w:pPr>
+        <w:pStyle w:val="ListParagraph"/>
+        <w:numPr>
+          <w:ilvl w:val="4"/>
+          <w:numId w:val="1"/>
+        </w:numPr>
+        <w:shd w:val="clear" w:color="auto" w:fill="FFFFFF"/>
+        <w:spacing w:after="0" w:line="240" w:lineRule="auto"/>
+        <w:rPr>
+          <w:rFonts w:asciiTheme="minorBidi" w:eastAsia="Times New Roman" w:hAnsiTheme="minorBidi"/>
+          <w:color w:val="333333"/>
+          <w:sz w:val="20"/>
+          <w:szCs w:val="20"/>
+        </w:rPr>
+      </w:pPr>
+      <w:r>
+        <w:rPr>
+          <w:rFonts w:asciiTheme="minorBidi" w:eastAsia="Times New Roman" w:hAnsiTheme="minorBidi"/>
+          <w:color w:val="333333"/>
+          <w:sz w:val="20"/>
+          <w:szCs w:val="20"/>
+        </w:rPr>
+        <w:t>W</w:t>
+      </w:r>
+      <w:r>
+        <w:rPr>
+          <w:rFonts w:asciiTheme="minorBidi" w:eastAsia="Times New Roman" w:hAnsiTheme="minorBidi"/>
+          <w:color w:val="333333"/>
+          <w:sz w:val="20"/>
+          <w:szCs w:val="20"/>
+        </w:rPr>
+        <w:t>riteL1</w:t>
+      </w:r>
+    </w:p>
+    <w:p>
+      <w:pPr>
+        <w:pStyle w:val="ListParagraph"/>
+        <w:numPr>
+          <w:ilvl w:val="3"/>
+          <w:numId w:val="1"/>
+        </w:numPr>
+        <w:shd w:val="clear" w:color="auto" w:fill="FFFFFF"/>
+        <w:spacing w:after="0" w:line="240" w:lineRule="auto"/>
+        <w:rPr>
+          <w:rFonts w:asciiTheme="minorBidi" w:eastAsia="Times New Roman" w:hAnsiTheme="minorBidi"/>
+          <w:color w:val="333333"/>
+          <w:sz w:val="20"/>
+          <w:szCs w:val="20"/>
+        </w:rPr>
+      </w:pPr>
+      <w:r>
+        <w:rPr>
+          <w:rFonts w:asciiTheme="minorBidi" w:eastAsia="Times New Roman" w:hAnsiTheme="minorBidi"/>
+          <w:color w:val="333333"/>
+          <w:sz w:val="20"/>
+          <w:szCs w:val="20"/>
+        </w:rPr>
+        <w:t>Shared</w:t>
+      </w:r>
+    </w:p>
+    <w:p>
+      <w:pPr>
+        <w:pStyle w:val="ListParagraph"/>
+        <w:numPr>
+          <w:ilvl w:val="4"/>
+          <w:numId w:val="1"/>
+        </w:numPr>
+        <w:shd w:val="clear" w:color="auto" w:fill="FFFFFF"/>
+        <w:spacing w:after="0" w:line="240" w:lineRule="auto"/>
+        <w:rPr>
+          <w:rFonts w:asciiTheme="minorBidi" w:eastAsia="Times New Roman" w:hAnsiTheme="minorBidi"/>
+          <w:color w:val="333333"/>
+          <w:sz w:val="20"/>
+          <w:szCs w:val="20"/>
+        </w:rPr>
+      </w:pPr>
+      <w:r>
+        <w:rPr>
+          <w:rFonts w:asciiTheme="minorBidi" w:eastAsia="Times New Roman" w:hAnsiTheme="minorBidi"/>
+          <w:color w:val="333333"/>
+          <w:sz w:val="20"/>
+          <w:szCs w:val="20"/>
+        </w:rPr>
+        <w:t>R</w:t>
+      </w:r>
+      <w:r>
+        <w:rPr>
+          <w:rFonts w:asciiTheme="minorBidi" w:eastAsia="Times New Roman" w:hAnsiTheme="minorBidi"/>
+          <w:color w:val="333333"/>
+          <w:sz w:val="20"/>
+          <w:szCs w:val="20"/>
+        </w:rPr>
+        <w:t>eadL2</w:t>
+      </w:r>
+    </w:p>
+    <w:p>
+      <w:pPr>
+        <w:pStyle w:val="ListParagraph"/>
+        <w:numPr>
+          <w:ilvl w:val="4"/>
+          <w:numId w:val="1"/>
+        </w:numPr>
+        <w:shd w:val="clear" w:color="auto" w:fill="FFFFFF"/>
+        <w:spacing w:after="0" w:line="240" w:lineRule="auto"/>
+        <w:rPr>
+          <w:rFonts w:asciiTheme="minorBidi" w:eastAsia="Times New Roman" w:hAnsiTheme="minorBidi"/>
+          <w:color w:val="333333"/>
+          <w:sz w:val="20"/>
+          <w:szCs w:val="20"/>
+        </w:rPr>
+      </w:pPr>
+      <w:proofErr w:type="spellStart"/>
+      <w:r>
+        <w:rPr>
+          <w:rFonts w:asciiTheme="minorBidi" w:eastAsia="Times New Roman" w:hAnsiTheme="minorBidi"/>
+          <w:color w:val="333333"/>
+          <w:sz w:val="20"/>
+          <w:szCs w:val="20"/>
+        </w:rPr>
+        <w:t>U</w:t>
+      </w:r>
+      <w:r>
+        <w:rPr>
+          <w:rFonts w:asciiTheme="minorBidi" w:eastAsia="Times New Roman" w:hAnsiTheme="minorBidi"/>
+          <w:color w:val="333333"/>
+          <w:sz w:val="20"/>
+          <w:szCs w:val="20"/>
+        </w:rPr>
+        <w:t>pdateLRU</w:t>
+      </w:r>
+      <w:proofErr w:type="spellEnd"/>
+    </w:p>
+    <w:p>
+      <w:pPr>
+        <w:pStyle w:val="ListParagraph"/>
+        <w:numPr>
+          <w:ilvl w:val="4"/>
+          <w:numId w:val="1"/>
+        </w:numPr>
+        <w:shd w:val="clear" w:color="auto" w:fill="FFFFFF"/>
+        <w:spacing w:after="0" w:line="240" w:lineRule="auto"/>
+        <w:rPr>
+          <w:rFonts w:asciiTheme="minorBidi" w:eastAsia="Times New Roman" w:hAnsiTheme="minorBidi"/>
+          <w:color w:val="333333"/>
+          <w:sz w:val="20"/>
+          <w:szCs w:val="20"/>
+        </w:rPr>
+      </w:pPr>
+      <w:r>
+        <w:rPr>
+          <w:rFonts w:asciiTheme="minorBidi" w:eastAsia="Times New Roman" w:hAnsiTheme="minorBidi"/>
+          <w:color w:val="333333"/>
+          <w:sz w:val="20"/>
+          <w:szCs w:val="20"/>
+        </w:rPr>
+        <w:t>MESI – Stays S</w:t>
+      </w:r>
+    </w:p>
+    <w:p>
+      <w:pPr>
+        <w:pStyle w:val="ListParagraph"/>
+        <w:numPr>
+          <w:ilvl w:val="4"/>
+          <w:numId w:val="1"/>
+        </w:numPr>
+        <w:shd w:val="clear" w:color="auto" w:fill="FFFFFF"/>
+        <w:spacing w:after="0" w:line="240" w:lineRule="auto"/>
+        <w:rPr>
+          <w:rFonts w:asciiTheme="minorBidi" w:eastAsia="Times New Roman" w:hAnsiTheme="minorBidi"/>
+          <w:color w:val="333333"/>
+          <w:sz w:val="20"/>
+          <w:szCs w:val="20"/>
+        </w:rPr>
+      </w:pPr>
+      <w:r>
+        <w:rPr>
+          <w:rFonts w:asciiTheme="minorBidi" w:eastAsia="Times New Roman" w:hAnsiTheme="minorBidi"/>
+          <w:color w:val="333333"/>
+          <w:sz w:val="20"/>
+          <w:szCs w:val="20"/>
+        </w:rPr>
+        <w:t>W</w:t>
+      </w:r>
+      <w:r>
+        <w:rPr>
+          <w:rFonts w:asciiTheme="minorBidi" w:eastAsia="Times New Roman" w:hAnsiTheme="minorBidi"/>
+          <w:color w:val="333333"/>
+          <w:sz w:val="20"/>
+          <w:szCs w:val="20"/>
+        </w:rPr>
+        <w:t>riteL1</w:t>
+      </w:r>
+    </w:p>
+    <w:p>
+      <w:pPr>
+        <w:pStyle w:val="ListParagraph"/>
+        <w:numPr>
+          <w:ilvl w:val="3"/>
+          <w:numId w:val="1"/>
+        </w:numPr>
+        <w:shd w:val="clear" w:color="auto" w:fill="FFFFFF"/>
+        <w:spacing w:after="0" w:line="240" w:lineRule="auto"/>
+        <w:rPr>
+          <w:rFonts w:asciiTheme="minorBidi" w:eastAsia="Times New Roman" w:hAnsiTheme="minorBidi"/>
+          <w:color w:val="333333"/>
+          <w:sz w:val="20"/>
+          <w:szCs w:val="20"/>
+        </w:rPr>
+      </w:pPr>
+      <w:r>
+        <w:rPr>
+          <w:rFonts w:asciiTheme="minorBidi" w:eastAsia="Times New Roman" w:hAnsiTheme="minorBidi"/>
+          <w:color w:val="333333"/>
+          <w:sz w:val="20"/>
+          <w:szCs w:val="20"/>
+        </w:rPr>
+        <w:t>Invalid</w:t>
+      </w:r>
+      <w:r>
+        <w:rPr>
+          <w:rFonts w:asciiTheme="minorBidi" w:eastAsia="Times New Roman" w:hAnsiTheme="minorBidi"/>
+          <w:color w:val="333333"/>
+          <w:sz w:val="20"/>
+          <w:szCs w:val="20"/>
+        </w:rPr>
+        <w:t xml:space="preserve"> (shouldn’t have a hit then </w:t>
+      </w:r>
+      <w:r>
+        <w:rPr>
+          <w:rFonts w:asciiTheme="minorBidi" w:eastAsia="Times New Roman" w:hAnsiTheme="minorBidi"/>
+          <w:color w:val="333333"/>
+          <w:sz w:val="20"/>
+          <w:szCs w:val="20"/>
+        </w:rPr>
+        <w:t>an invalid but must have a fail-</w:t>
+      </w:r>
+      <w:r>
+        <w:rPr>
+          <w:rFonts w:asciiTheme="minorBidi" w:eastAsia="Times New Roman" w:hAnsiTheme="minorBidi"/>
+          <w:color w:val="333333"/>
+          <w:sz w:val="20"/>
+          <w:szCs w:val="20"/>
+        </w:rPr>
+        <w:t>safe)</w:t>
+      </w:r>
+    </w:p>
+    <w:p>
+      <w:pPr>
+        <w:pStyle w:val="ListParagraph"/>
+        <w:numPr>
+          <w:ilvl w:val="4"/>
+          <w:numId w:val="1"/>
+        </w:numPr>
+        <w:shd w:val="clear" w:color="auto" w:fill="FFFFFF"/>
+        <w:spacing w:after="0" w:line="240" w:lineRule="auto"/>
+        <w:rPr>
+          <w:rFonts w:asciiTheme="minorBidi" w:eastAsia="Times New Roman" w:hAnsiTheme="minorBidi"/>
+          <w:color w:val="333333"/>
+          <w:sz w:val="20"/>
+          <w:szCs w:val="20"/>
+        </w:rPr>
+      </w:pPr>
+      <w:proofErr w:type="spellStart"/>
+      <w:r>
+        <w:rPr>
+          <w:rFonts w:asciiTheme="minorBidi" w:eastAsia="Times New Roman" w:hAnsiTheme="minorBidi"/>
+          <w:color w:val="333333"/>
+          <w:sz w:val="20"/>
+          <w:szCs w:val="20"/>
+        </w:rPr>
+        <w:t>readSharedBus</w:t>
+      </w:r>
+      <w:proofErr w:type="spellEnd"/>
+      <w:r>
+        <w:rPr>
+          <w:rFonts w:asciiTheme="minorBidi" w:eastAsia="Times New Roman" w:hAnsiTheme="minorBidi"/>
+          <w:color w:val="333333"/>
+          <w:sz w:val="20"/>
+          <w:szCs w:val="20"/>
+        </w:rPr>
+        <w:t>: read</w:t>
+      </w:r>
+    </w:p>
+    <w:p>
+      <w:pPr>
+        <w:pStyle w:val="ListParagraph"/>
+        <w:numPr>
+          <w:ilvl w:val="5"/>
+          <w:numId w:val="1"/>
+        </w:numPr>
+        <w:shd w:val="clear" w:color="auto" w:fill="FFFFFF"/>
+        <w:spacing w:after="0" w:line="240" w:lineRule="auto"/>
+        <w:rPr>
+          <w:rFonts w:asciiTheme="minorBidi" w:eastAsia="Times New Roman" w:hAnsiTheme="minorBidi"/>
+          <w:color w:val="333333"/>
+          <w:sz w:val="20"/>
+          <w:szCs w:val="20"/>
+        </w:rPr>
+      </w:pPr>
+      <w:r>
+        <w:rPr>
+          <w:rFonts w:asciiTheme="minorBidi" w:eastAsia="Times New Roman" w:hAnsiTheme="minorBidi"/>
+          <w:color w:val="333333"/>
+          <w:sz w:val="20"/>
+          <w:szCs w:val="20"/>
+        </w:rPr>
+        <w:t>HIT</w:t>
+      </w:r>
+      <w:r>
+        <w:rPr>
+          <w:rFonts w:asciiTheme="minorBidi" w:eastAsia="Times New Roman" w:hAnsiTheme="minorBidi"/>
+          <w:color w:val="333333"/>
+          <w:sz w:val="20"/>
+          <w:szCs w:val="20"/>
+        </w:rPr>
+        <w:t>/HITM</w:t>
+      </w:r>
+    </w:p>
+    <w:p>
+      <w:pPr>
+        <w:pStyle w:val="ListParagraph"/>
+        <w:numPr>
+          <w:ilvl w:val="6"/>
+          <w:numId w:val="1"/>
+        </w:numPr>
+        <w:shd w:val="clear" w:color="auto" w:fill="FFFFFF"/>
+        <w:spacing w:after="0" w:line="240" w:lineRule="auto"/>
+        <w:rPr>
+          <w:rFonts w:asciiTheme="minorBidi" w:eastAsia="Times New Roman" w:hAnsiTheme="minorBidi"/>
+          <w:color w:val="333333"/>
+          <w:sz w:val="20"/>
+          <w:szCs w:val="20"/>
+        </w:rPr>
+      </w:pPr>
+      <w:r>
+        <w:rPr>
+          <w:rFonts w:asciiTheme="minorBidi" w:eastAsia="Times New Roman" w:hAnsiTheme="minorBidi"/>
+          <w:color w:val="333333"/>
+          <w:sz w:val="20"/>
+          <w:szCs w:val="20"/>
+        </w:rPr>
+        <w:t>W</w:t>
+      </w:r>
+      <w:r>
+        <w:rPr>
+          <w:rFonts w:asciiTheme="minorBidi" w:eastAsia="Times New Roman" w:hAnsiTheme="minorBidi"/>
+          <w:color w:val="333333"/>
+          <w:sz w:val="20"/>
+          <w:szCs w:val="20"/>
+        </w:rPr>
+        <w:t>riteL2</w:t>
+      </w:r>
+    </w:p>
+    <w:p>
+      <w:pPr>
+        <w:pStyle w:val="ListParagraph"/>
+        <w:numPr>
+          <w:ilvl w:val="6"/>
+          <w:numId w:val="1"/>
+        </w:numPr>
+        <w:shd w:val="clear" w:color="auto" w:fill="FFFFFF"/>
+        <w:spacing w:after="0" w:line="240" w:lineRule="auto"/>
+        <w:rPr>
+          <w:rFonts w:asciiTheme="minorBidi" w:eastAsia="Times New Roman" w:hAnsiTheme="minorBidi"/>
+          <w:color w:val="333333"/>
+          <w:sz w:val="20"/>
+          <w:szCs w:val="20"/>
+        </w:rPr>
+      </w:pPr>
+      <w:proofErr w:type="spellStart"/>
+      <w:r>
+        <w:rPr>
+          <w:rFonts w:asciiTheme="minorBidi" w:eastAsia="Times New Roman" w:hAnsiTheme="minorBidi"/>
+          <w:color w:val="333333"/>
+          <w:sz w:val="20"/>
+          <w:szCs w:val="20"/>
+        </w:rPr>
+        <w:t>U</w:t>
+      </w:r>
+      <w:r>
+        <w:rPr>
+          <w:rFonts w:asciiTheme="minorBidi" w:eastAsia="Times New Roman" w:hAnsiTheme="minorBidi"/>
+          <w:color w:val="333333"/>
+          <w:sz w:val="20"/>
+          <w:szCs w:val="20"/>
+        </w:rPr>
+        <w:t>pdateLRU</w:t>
+      </w:r>
+      <w:proofErr w:type="spellEnd"/>
+    </w:p>
+    <w:p>
+      <w:pPr>
+        <w:pStyle w:val="ListParagraph"/>
+        <w:numPr>
+          <w:ilvl w:val="6"/>
+          <w:numId w:val="1"/>
+        </w:numPr>
+        <w:shd w:val="clear" w:color="auto" w:fill="FFFFFF"/>
+        <w:spacing w:after="0" w:line="240" w:lineRule="auto"/>
+        <w:rPr>
+          <w:rFonts w:asciiTheme="minorBidi" w:eastAsia="Times New Roman" w:hAnsiTheme="minorBidi"/>
+          <w:color w:val="333333"/>
+          <w:sz w:val="20"/>
+          <w:szCs w:val="20"/>
+        </w:rPr>
+      </w:pPr>
+      <w:r>
+        <w:rPr>
+          <w:rFonts w:asciiTheme="minorBidi" w:eastAsia="Times New Roman" w:hAnsiTheme="minorBidi"/>
+          <w:color w:val="333333"/>
+          <w:sz w:val="20"/>
+          <w:szCs w:val="20"/>
+        </w:rPr>
+        <w:t>MESI – S</w:t>
+      </w:r>
+    </w:p>
+    <w:p>
+      <w:pPr>
+        <w:pStyle w:val="ListParagraph"/>
+        <w:numPr>
+          <w:ilvl w:val="6"/>
+          <w:numId w:val="1"/>
+        </w:numPr>
+        <w:shd w:val="clear" w:color="auto" w:fill="FFFFFF"/>
+        <w:spacing w:after="0" w:line="240" w:lineRule="auto"/>
+        <w:rPr>
+          <w:rFonts w:asciiTheme="minorBidi" w:eastAsia="Times New Roman" w:hAnsiTheme="minorBidi"/>
+          <w:color w:val="333333"/>
+          <w:sz w:val="20"/>
+          <w:szCs w:val="20"/>
+        </w:rPr>
+      </w:pPr>
+      <w:r>
+        <w:rPr>
+          <w:rFonts w:asciiTheme="minorBidi" w:eastAsia="Times New Roman" w:hAnsiTheme="minorBidi"/>
+          <w:color w:val="333333"/>
+          <w:sz w:val="20"/>
+          <w:szCs w:val="20"/>
+        </w:rPr>
+        <w:t>writeL1</w:t>
+      </w:r>
+    </w:p>
+    <w:p>
+      <w:pPr>
+        <w:pStyle w:val="ListParagraph"/>
+        <w:numPr>
+          <w:ilvl w:val="5"/>
+          <w:numId w:val="1"/>
+        </w:numPr>
+        <w:shd w:val="clear" w:color="auto" w:fill="FFFFFF"/>
+        <w:spacing w:after="0" w:line="240" w:lineRule="auto"/>
+        <w:rPr>
+          <w:rFonts w:asciiTheme="minorBidi" w:eastAsia="Times New Roman" w:hAnsiTheme="minorBidi"/>
+          <w:color w:val="333333"/>
+          <w:sz w:val="20"/>
+          <w:szCs w:val="20"/>
+        </w:rPr>
+      </w:pPr>
+      <w:r>
+        <w:rPr>
+          <w:rFonts w:asciiTheme="minorBidi" w:eastAsia="Times New Roman" w:hAnsiTheme="minorBidi"/>
+          <w:color w:val="333333"/>
+          <w:sz w:val="20"/>
+          <w:szCs w:val="20"/>
+        </w:rPr>
+        <w:t>MISS (HIT')</w:t>
+      </w:r>
+    </w:p>
+    <w:p>
+      <w:pPr>
+        <w:pStyle w:val="ListParagraph"/>
+        <w:numPr>
+          <w:ilvl w:val="6"/>
+          <w:numId w:val="1"/>
+        </w:numPr>
+        <w:shd w:val="clear" w:color="auto" w:fill="FFFFFF"/>
+        <w:spacing w:after="0" w:line="240" w:lineRule="auto"/>
+        <w:rPr>
+          <w:rFonts w:asciiTheme="minorBidi" w:eastAsia="Times New Roman" w:hAnsiTheme="minorBidi"/>
+          <w:color w:val="333333"/>
+          <w:sz w:val="20"/>
+          <w:szCs w:val="20"/>
+        </w:rPr>
+      </w:pPr>
       <w:proofErr w:type="spellStart"/>
       <w:r>
         <w:rPr>
@@ -1368,6 +1467,7 @@
     </w:p>
     <w:p>
       <w:pPr>
+        <w:pStyle w:val="ListParagraph"/>
         <w:numPr>
           <w:ilvl w:val="1"/>
           <w:numId w:val="1"/>
@@ -1381,15 +1481,17 @@
           <w:szCs w:val="20"/>
         </w:rPr>
       </w:pPr>
-      <w:r>
-        <w:rPr>
-          <w:rFonts w:asciiTheme="minorBidi" w:eastAsia="Times New Roman" w:hAnsiTheme="minorBidi"/>
-          <w:color w:val="333333"/>
-          <w:sz w:val="20"/>
-          <w:szCs w:val="20"/>
-        </w:rPr>
-        <w:t>checkL2</w:t>
-      </w:r>
+      <w:proofErr w:type="spellStart"/>
+      <w:r>
+        <w:rPr>
+          <w:rFonts w:asciiTheme="minorBidi" w:eastAsia="Times New Roman" w:hAnsiTheme="minorBidi"/>
+          <w:color w:val="333333"/>
+          <w:sz w:val="20"/>
+          <w:szCs w:val="20"/>
+        </w:rPr>
+        <w:t>CheckforHit</w:t>
+      </w:r>
+      <w:proofErr w:type="spellEnd"/>
     </w:p>
     <w:p>
       <w:pPr>
@@ -2652,15 +2754,17 @@
           <w:szCs w:val="20"/>
         </w:rPr>
       </w:pPr>
-      <w:r>
-        <w:rPr>
-          <w:rFonts w:asciiTheme="minorBidi" w:eastAsia="Times New Roman" w:hAnsiTheme="minorBidi"/>
-          <w:color w:val="333333"/>
-          <w:sz w:val="20"/>
-          <w:szCs w:val="20"/>
-        </w:rPr>
-        <w:t>checkL2</w:t>
-      </w:r>
+      <w:proofErr w:type="spellStart"/>
+      <w:r>
+        <w:rPr>
+          <w:rFonts w:asciiTheme="minorBidi" w:eastAsia="Times New Roman" w:hAnsiTheme="minorBidi"/>
+          <w:color w:val="333333"/>
+          <w:sz w:val="20"/>
+          <w:szCs w:val="20"/>
+        </w:rPr>
+        <w:t>CheckforHit</w:t>
+      </w:r>
+      <w:proofErr w:type="spellEnd"/>
     </w:p>
     <w:p>
       <w:pPr>
@@ -4150,6 +4254,7 @@
     </w:p>
     <w:p>
       <w:pPr>
+        <w:pStyle w:val="ListParagraph"/>
         <w:numPr>
           <w:ilvl w:val="1"/>
           <w:numId w:val="1"/>
@@ -4163,15 +4268,17 @@
           <w:szCs w:val="20"/>
         </w:rPr>
       </w:pPr>
-      <w:r>
-        <w:rPr>
-          <w:rFonts w:asciiTheme="minorBidi" w:eastAsia="Times New Roman" w:hAnsiTheme="minorBidi"/>
-          <w:color w:val="333333"/>
-          <w:sz w:val="20"/>
-          <w:szCs w:val="20"/>
-        </w:rPr>
-        <w:t>checkL2</w:t>
-      </w:r>
+      <w:proofErr w:type="spellStart"/>
+      <w:r>
+        <w:rPr>
+          <w:rFonts w:asciiTheme="minorBidi" w:eastAsia="Times New Roman" w:hAnsiTheme="minorBidi"/>
+          <w:color w:val="333333"/>
+          <w:sz w:val="20"/>
+          <w:szCs w:val="20"/>
+        </w:rPr>
+        <w:t>CheckforHit</w:t>
+      </w:r>
+      <w:proofErr w:type="spellEnd"/>
     </w:p>
     <w:p>
       <w:pPr>
@@ -4197,6 +4304,15 @@
         </w:rPr>
         <w:t>HIT/THIM</w:t>
       </w:r>
+      <w:r>
+        <w:rPr>
+          <w:rFonts w:asciiTheme="minorBidi" w:eastAsia="Times New Roman" w:hAnsiTheme="minorBidi"/>
+          <w:color w:val="333333"/>
+          <w:sz w:val="20"/>
+          <w:szCs w:val="20"/>
+        </w:rPr>
+        <w:t xml:space="preserve"> (we have it)</w:t>
+      </w:r>
     </w:p>
     <w:p>
       <w:pPr>
@@ -4249,15 +4365,6 @@
         <w:t>PutSnoopResult</w:t>
       </w:r>
       <w:proofErr w:type="spellEnd"/>
-      <w:r>
-        <w:rPr>
-          <w:rFonts w:asciiTheme="minorBidi" w:eastAsia="Times New Roman" w:hAnsiTheme="minorBidi"/>
-          <w:color w:val="333333"/>
-          <w:sz w:val="20"/>
-          <w:szCs w:val="20"/>
-        </w:rPr>
-        <w:t>: HITM</w:t>
-      </w:r>
     </w:p>
     <w:p>
       <w:pPr>
@@ -4494,6 +4601,15 @@
         </w:rPr>
         <w:t>MISS</w:t>
       </w:r>
+      <w:r>
+        <w:rPr>
+          <w:rFonts w:asciiTheme="minorBidi" w:eastAsia="Times New Roman" w:hAnsiTheme="minorBidi"/>
+          <w:color w:val="333333"/>
+          <w:sz w:val="20"/>
+          <w:szCs w:val="20"/>
+        </w:rPr>
+        <w:t xml:space="preserve"> (we don’t have it)</w:t>
+      </w:r>
     </w:p>
     <w:p>
       <w:pPr>
@@ -4575,6 +4691,7 @@
     </w:p>
     <w:p>
       <w:pPr>
+        <w:pStyle w:val="ListParagraph"/>
         <w:numPr>
           <w:ilvl w:val="1"/>
           <w:numId w:val="1"/>
@@ -4588,6 +4705,33 @@
           <w:szCs w:val="20"/>
         </w:rPr>
       </w:pPr>
+      <w:proofErr w:type="spellStart"/>
+      <w:r>
+        <w:rPr>
+          <w:rFonts w:asciiTheme="minorBidi" w:eastAsia="Times New Roman" w:hAnsiTheme="minorBidi"/>
+          <w:color w:val="333333"/>
+          <w:sz w:val="20"/>
+          <w:szCs w:val="20"/>
+        </w:rPr>
+        <w:t>CheckforHit</w:t>
+      </w:r>
+      <w:proofErr w:type="spellEnd"/>
+    </w:p>
+    <w:p>
+      <w:pPr>
+        <w:numPr>
+          <w:ilvl w:val="2"/>
+          <w:numId w:val="1"/>
+        </w:numPr>
+        <w:shd w:val="clear" w:color="auto" w:fill="FFFFFF"/>
+        <w:spacing w:after="0" w:line="240" w:lineRule="auto"/>
+        <w:rPr>
+          <w:rFonts w:asciiTheme="minorBidi" w:eastAsia="Times New Roman" w:hAnsiTheme="minorBidi"/>
+          <w:color w:val="333333"/>
+          <w:sz w:val="20"/>
+          <w:szCs w:val="20"/>
+        </w:rPr>
+      </w:pPr>
       <w:r>
         <w:rPr>
           <w:rFonts w:asciiTheme="minorBidi" w:eastAsia="Times New Roman" w:hAnsiTheme="minorBidi"/>
@@ -4619,6 +4763,467 @@
     <w:p>
       <w:pPr>
         <w:numPr>
+          <w:ilvl w:val="3"/>
+          <w:numId w:val="1"/>
+        </w:numPr>
+        <w:shd w:val="clear" w:color="auto" w:fill="FFFFFF"/>
+        <w:spacing w:after="0" w:line="240" w:lineRule="auto"/>
+        <w:rPr>
+          <w:rFonts w:asciiTheme="minorBidi" w:eastAsia="Times New Roman" w:hAnsiTheme="minorBidi"/>
+          <w:color w:val="333333"/>
+          <w:sz w:val="20"/>
+          <w:szCs w:val="20"/>
+        </w:rPr>
+      </w:pPr>
+      <w:r>
+        <w:rPr>
+          <w:rFonts w:asciiTheme="minorBidi" w:eastAsia="Times New Roman" w:hAnsiTheme="minorBidi"/>
+          <w:color w:val="333333"/>
+          <w:sz w:val="20"/>
+          <w:szCs w:val="20"/>
+        </w:rPr>
+        <w:t>M</w:t>
+      </w:r>
+      <w:r>
+        <w:rPr>
+          <w:rFonts w:asciiTheme="minorBidi" w:eastAsia="Times New Roman" w:hAnsiTheme="minorBidi"/>
+          <w:color w:val="333333"/>
+          <w:sz w:val="20"/>
+          <w:szCs w:val="20"/>
+        </w:rPr>
+        <w:t>odified</w:t>
+      </w:r>
+    </w:p>
+    <w:p>
+      <w:pPr>
+        <w:numPr>
+          <w:ilvl w:val="4"/>
+          <w:numId w:val="1"/>
+        </w:numPr>
+        <w:shd w:val="clear" w:color="auto" w:fill="FFFFFF"/>
+        <w:spacing w:after="0" w:line="240" w:lineRule="auto"/>
+        <w:rPr>
+          <w:rFonts w:asciiTheme="minorBidi" w:eastAsia="Times New Roman" w:hAnsiTheme="minorBidi"/>
+          <w:color w:val="333333"/>
+          <w:sz w:val="20"/>
+          <w:szCs w:val="20"/>
+        </w:rPr>
+      </w:pPr>
+      <w:proofErr w:type="spellStart"/>
+      <w:r>
+        <w:rPr>
+          <w:rFonts w:asciiTheme="minorBidi" w:eastAsia="Times New Roman" w:hAnsiTheme="minorBidi"/>
+          <w:color w:val="333333"/>
+          <w:sz w:val="20"/>
+          <w:szCs w:val="20"/>
+        </w:rPr>
+        <w:t>PutSnoopResult</w:t>
+      </w:r>
+      <w:proofErr w:type="spellEnd"/>
+    </w:p>
+    <w:p>
+      <w:pPr>
+        <w:numPr>
+          <w:ilvl w:val="4"/>
+          <w:numId w:val="1"/>
+        </w:numPr>
+        <w:shd w:val="clear" w:color="auto" w:fill="FFFFFF"/>
+        <w:spacing w:after="0" w:line="240" w:lineRule="auto"/>
+        <w:rPr>
+          <w:rFonts w:asciiTheme="minorBidi" w:eastAsia="Times New Roman" w:hAnsiTheme="minorBidi"/>
+          <w:color w:val="333333"/>
+          <w:sz w:val="20"/>
+          <w:szCs w:val="20"/>
+        </w:rPr>
+      </w:pPr>
+      <w:proofErr w:type="spellStart"/>
+      <w:r>
+        <w:rPr>
+          <w:rFonts w:asciiTheme="minorBidi" w:eastAsia="Times New Roman" w:hAnsiTheme="minorBidi"/>
+          <w:color w:val="333333"/>
+          <w:sz w:val="20"/>
+          <w:szCs w:val="20"/>
+        </w:rPr>
+        <w:t>W</w:t>
+      </w:r>
+      <w:r>
+        <w:rPr>
+          <w:rFonts w:asciiTheme="minorBidi" w:eastAsia="Times New Roman" w:hAnsiTheme="minorBidi"/>
+          <w:color w:val="333333"/>
+          <w:sz w:val="20"/>
+          <w:szCs w:val="20"/>
+        </w:rPr>
+        <w:t>riteSharedBus</w:t>
+      </w:r>
+      <w:proofErr w:type="spellEnd"/>
+    </w:p>
+    <w:p>
+      <w:pPr>
+        <w:numPr>
+          <w:ilvl w:val="4"/>
+          <w:numId w:val="1"/>
+        </w:numPr>
+        <w:shd w:val="clear" w:color="auto" w:fill="FFFFFF"/>
+        <w:spacing w:after="0" w:line="240" w:lineRule="auto"/>
+        <w:rPr>
+          <w:rFonts w:asciiTheme="minorBidi" w:eastAsia="Times New Roman" w:hAnsiTheme="minorBidi"/>
+          <w:color w:val="333333"/>
+          <w:sz w:val="20"/>
+          <w:szCs w:val="20"/>
+        </w:rPr>
+      </w:pPr>
+      <w:proofErr w:type="spellStart"/>
+      <w:r>
+        <w:rPr>
+          <w:rFonts w:asciiTheme="minorBidi" w:eastAsia="Times New Roman" w:hAnsiTheme="minorBidi"/>
+          <w:color w:val="333333"/>
+          <w:sz w:val="20"/>
+          <w:szCs w:val="20"/>
+        </w:rPr>
+        <w:t>updateLRU</w:t>
+      </w:r>
+      <w:proofErr w:type="spellEnd"/>
+    </w:p>
+    <w:p>
+      <w:pPr>
+        <w:numPr>
+          <w:ilvl w:val="4"/>
+          <w:numId w:val="1"/>
+        </w:numPr>
+        <w:shd w:val="clear" w:color="auto" w:fill="FFFFFF"/>
+        <w:spacing w:after="0" w:line="240" w:lineRule="auto"/>
+        <w:rPr>
+          <w:rFonts w:asciiTheme="minorBidi" w:eastAsia="Times New Roman" w:hAnsiTheme="minorBidi"/>
+          <w:color w:val="333333"/>
+          <w:sz w:val="20"/>
+          <w:szCs w:val="20"/>
+        </w:rPr>
+      </w:pPr>
+      <w:r>
+        <w:rPr>
+          <w:rFonts w:asciiTheme="minorBidi" w:eastAsia="Times New Roman" w:hAnsiTheme="minorBidi"/>
+          <w:color w:val="333333"/>
+          <w:sz w:val="20"/>
+          <w:szCs w:val="20"/>
+        </w:rPr>
+        <w:t xml:space="preserve">MESI – </w:t>
+      </w:r>
+      <w:r>
+        <w:rPr>
+          <w:rFonts w:asciiTheme="minorBidi" w:eastAsia="Times New Roman" w:hAnsiTheme="minorBidi"/>
+          <w:color w:val="333333"/>
+          <w:sz w:val="20"/>
+          <w:szCs w:val="20"/>
+        </w:rPr>
+        <w:t>S</w:t>
+      </w:r>
+    </w:p>
+    <w:p>
+      <w:pPr>
+        <w:numPr>
+          <w:ilvl w:val="3"/>
+          <w:numId w:val="1"/>
+        </w:numPr>
+        <w:shd w:val="clear" w:color="auto" w:fill="FFFFFF"/>
+        <w:spacing w:after="0" w:line="240" w:lineRule="auto"/>
+        <w:rPr>
+          <w:rFonts w:asciiTheme="minorBidi" w:eastAsia="Times New Roman" w:hAnsiTheme="minorBidi"/>
+          <w:color w:val="333333"/>
+          <w:sz w:val="20"/>
+          <w:szCs w:val="20"/>
+        </w:rPr>
+      </w:pPr>
+      <w:r>
+        <w:rPr>
+          <w:rFonts w:asciiTheme="minorBidi" w:eastAsia="Times New Roman" w:hAnsiTheme="minorBidi"/>
+          <w:color w:val="333333"/>
+          <w:sz w:val="20"/>
+          <w:szCs w:val="20"/>
+        </w:rPr>
+        <w:t>E</w:t>
+      </w:r>
+      <w:r>
+        <w:rPr>
+          <w:rFonts w:asciiTheme="minorBidi" w:eastAsia="Times New Roman" w:hAnsiTheme="minorBidi"/>
+          <w:color w:val="333333"/>
+          <w:sz w:val="20"/>
+          <w:szCs w:val="20"/>
+        </w:rPr>
+        <w:t>xclusive</w:t>
+      </w:r>
+    </w:p>
+    <w:p>
+      <w:pPr>
+        <w:numPr>
+          <w:ilvl w:val="4"/>
+          <w:numId w:val="1"/>
+        </w:numPr>
+        <w:shd w:val="clear" w:color="auto" w:fill="FFFFFF"/>
+        <w:spacing w:after="0" w:line="240" w:lineRule="auto"/>
+        <w:rPr>
+          <w:rFonts w:asciiTheme="minorBidi" w:eastAsia="Times New Roman" w:hAnsiTheme="minorBidi"/>
+          <w:color w:val="333333"/>
+          <w:sz w:val="20"/>
+          <w:szCs w:val="20"/>
+        </w:rPr>
+      </w:pPr>
+      <w:proofErr w:type="spellStart"/>
+      <w:r>
+        <w:rPr>
+          <w:rFonts w:asciiTheme="minorBidi" w:eastAsia="Times New Roman" w:hAnsiTheme="minorBidi"/>
+          <w:color w:val="333333"/>
+          <w:sz w:val="20"/>
+          <w:szCs w:val="20"/>
+        </w:rPr>
+        <w:t>PutSnoopResult</w:t>
+      </w:r>
+      <w:proofErr w:type="spellEnd"/>
+    </w:p>
+    <w:p>
+      <w:pPr>
+        <w:numPr>
+          <w:ilvl w:val="4"/>
+          <w:numId w:val="1"/>
+        </w:numPr>
+        <w:shd w:val="clear" w:color="auto" w:fill="FFFFFF"/>
+        <w:spacing w:after="0" w:line="240" w:lineRule="auto"/>
+        <w:rPr>
+          <w:rFonts w:asciiTheme="minorBidi" w:eastAsia="Times New Roman" w:hAnsiTheme="minorBidi"/>
+          <w:color w:val="333333"/>
+          <w:sz w:val="20"/>
+          <w:szCs w:val="20"/>
+        </w:rPr>
+      </w:pPr>
+      <w:proofErr w:type="spellStart"/>
+      <w:r>
+        <w:rPr>
+          <w:rFonts w:asciiTheme="minorBidi" w:eastAsia="Times New Roman" w:hAnsiTheme="minorBidi"/>
+          <w:color w:val="333333"/>
+          <w:sz w:val="20"/>
+          <w:szCs w:val="20"/>
+        </w:rPr>
+        <w:t>updateLRU</w:t>
+      </w:r>
+      <w:proofErr w:type="spellEnd"/>
+    </w:p>
+    <w:p>
+      <w:pPr>
+        <w:numPr>
+          <w:ilvl w:val="4"/>
+          <w:numId w:val="1"/>
+        </w:numPr>
+        <w:shd w:val="clear" w:color="auto" w:fill="FFFFFF"/>
+        <w:spacing w:after="0" w:line="240" w:lineRule="auto"/>
+        <w:rPr>
+          <w:rFonts w:asciiTheme="minorBidi" w:eastAsia="Times New Roman" w:hAnsiTheme="minorBidi"/>
+          <w:color w:val="333333"/>
+          <w:sz w:val="20"/>
+          <w:szCs w:val="20"/>
+        </w:rPr>
+      </w:pPr>
+      <w:r>
+        <w:rPr>
+          <w:rFonts w:asciiTheme="minorBidi" w:eastAsia="Times New Roman" w:hAnsiTheme="minorBidi"/>
+          <w:color w:val="333333"/>
+          <w:sz w:val="20"/>
+          <w:szCs w:val="20"/>
+        </w:rPr>
+        <w:t>MESI – S</w:t>
+      </w:r>
+    </w:p>
+    <w:p>
+      <w:pPr>
+        <w:numPr>
+          <w:ilvl w:val="3"/>
+          <w:numId w:val="1"/>
+        </w:numPr>
+        <w:shd w:val="clear" w:color="auto" w:fill="FFFFFF"/>
+        <w:spacing w:after="0" w:line="240" w:lineRule="auto"/>
+        <w:rPr>
+          <w:rFonts w:asciiTheme="minorBidi" w:eastAsia="Times New Roman" w:hAnsiTheme="minorBidi"/>
+          <w:color w:val="333333"/>
+          <w:sz w:val="20"/>
+          <w:szCs w:val="20"/>
+        </w:rPr>
+      </w:pPr>
+      <w:r>
+        <w:rPr>
+          <w:rFonts w:asciiTheme="minorBidi" w:eastAsia="Times New Roman" w:hAnsiTheme="minorBidi"/>
+          <w:color w:val="333333"/>
+          <w:sz w:val="20"/>
+          <w:szCs w:val="20"/>
+        </w:rPr>
+        <w:t>S</w:t>
+      </w:r>
+      <w:r>
+        <w:rPr>
+          <w:rFonts w:asciiTheme="minorBidi" w:eastAsia="Times New Roman" w:hAnsiTheme="minorBidi"/>
+          <w:color w:val="333333"/>
+          <w:sz w:val="20"/>
+          <w:szCs w:val="20"/>
+        </w:rPr>
+        <w:t>hared</w:t>
+      </w:r>
+    </w:p>
+    <w:p>
+      <w:pPr>
+        <w:numPr>
+          <w:ilvl w:val="4"/>
+          <w:numId w:val="1"/>
+        </w:numPr>
+        <w:shd w:val="clear" w:color="auto" w:fill="FFFFFF"/>
+        <w:spacing w:after="0" w:line="240" w:lineRule="auto"/>
+        <w:rPr>
+          <w:rFonts w:asciiTheme="minorBidi" w:eastAsia="Times New Roman" w:hAnsiTheme="minorBidi"/>
+          <w:color w:val="333333"/>
+          <w:sz w:val="20"/>
+          <w:szCs w:val="20"/>
+        </w:rPr>
+      </w:pPr>
+      <w:proofErr w:type="spellStart"/>
+      <w:r>
+        <w:rPr>
+          <w:rFonts w:asciiTheme="minorBidi" w:eastAsia="Times New Roman" w:hAnsiTheme="minorBidi"/>
+          <w:color w:val="333333"/>
+          <w:sz w:val="20"/>
+          <w:szCs w:val="20"/>
+        </w:rPr>
+        <w:t>PutSnoopResult</w:t>
+      </w:r>
+      <w:proofErr w:type="spellEnd"/>
+    </w:p>
+    <w:p>
+      <w:pPr>
+        <w:numPr>
+          <w:ilvl w:val="4"/>
+          <w:numId w:val="1"/>
+        </w:numPr>
+        <w:shd w:val="clear" w:color="auto" w:fill="FFFFFF"/>
+        <w:spacing w:after="0" w:line="240" w:lineRule="auto"/>
+        <w:rPr>
+          <w:rFonts w:asciiTheme="minorBidi" w:eastAsia="Times New Roman" w:hAnsiTheme="minorBidi"/>
+          <w:color w:val="333333"/>
+          <w:sz w:val="20"/>
+          <w:szCs w:val="20"/>
+        </w:rPr>
+      </w:pPr>
+      <w:proofErr w:type="spellStart"/>
+      <w:r>
+        <w:rPr>
+          <w:rFonts w:asciiTheme="minorBidi" w:eastAsia="Times New Roman" w:hAnsiTheme="minorBidi"/>
+          <w:color w:val="333333"/>
+          <w:sz w:val="20"/>
+          <w:szCs w:val="20"/>
+        </w:rPr>
+        <w:t>updateLRU</w:t>
+      </w:r>
+      <w:proofErr w:type="spellEnd"/>
+    </w:p>
+    <w:p>
+      <w:pPr>
+        <w:numPr>
+          <w:ilvl w:val="4"/>
+          <w:numId w:val="1"/>
+        </w:numPr>
+        <w:shd w:val="clear" w:color="auto" w:fill="FFFFFF"/>
+        <w:spacing w:after="0" w:line="240" w:lineRule="auto"/>
+        <w:rPr>
+          <w:rFonts w:asciiTheme="minorBidi" w:eastAsia="Times New Roman" w:hAnsiTheme="minorBidi"/>
+          <w:color w:val="333333"/>
+          <w:sz w:val="20"/>
+          <w:szCs w:val="20"/>
+        </w:rPr>
+      </w:pPr>
+      <w:r>
+        <w:rPr>
+          <w:rFonts w:asciiTheme="minorBidi" w:eastAsia="Times New Roman" w:hAnsiTheme="minorBidi"/>
+          <w:color w:val="333333"/>
+          <w:sz w:val="20"/>
+          <w:szCs w:val="20"/>
+        </w:rPr>
+        <w:t xml:space="preserve">MESI – </w:t>
+      </w:r>
+      <w:r>
+        <w:rPr>
+          <w:rFonts w:asciiTheme="minorBidi" w:eastAsia="Times New Roman" w:hAnsiTheme="minorBidi"/>
+          <w:color w:val="333333"/>
+          <w:sz w:val="20"/>
+          <w:szCs w:val="20"/>
+        </w:rPr>
+        <w:t>Stay S</w:t>
+      </w:r>
+    </w:p>
+    <w:p>
+      <w:pPr>
+        <w:numPr>
+          <w:ilvl w:val="3"/>
+          <w:numId w:val="1"/>
+        </w:numPr>
+        <w:shd w:val="clear" w:color="auto" w:fill="FFFFFF"/>
+        <w:spacing w:after="0" w:line="240" w:lineRule="auto"/>
+        <w:rPr>
+          <w:rFonts w:asciiTheme="minorBidi" w:eastAsia="Times New Roman" w:hAnsiTheme="minorBidi"/>
+          <w:color w:val="333333"/>
+          <w:sz w:val="20"/>
+          <w:szCs w:val="20"/>
+        </w:rPr>
+      </w:pPr>
+      <w:r>
+        <w:rPr>
+          <w:rFonts w:asciiTheme="minorBidi" w:eastAsia="Times New Roman" w:hAnsiTheme="minorBidi"/>
+          <w:color w:val="333333"/>
+          <w:sz w:val="20"/>
+          <w:szCs w:val="20"/>
+        </w:rPr>
+        <w:t>I</w:t>
+      </w:r>
+      <w:r>
+        <w:rPr>
+          <w:rFonts w:asciiTheme="minorBidi" w:eastAsia="Times New Roman" w:hAnsiTheme="minorBidi"/>
+          <w:color w:val="333333"/>
+          <w:sz w:val="20"/>
+          <w:szCs w:val="20"/>
+        </w:rPr>
+        <w:t>nvalid</w:t>
+      </w:r>
+      <w:r>
+        <w:rPr>
+          <w:rFonts w:asciiTheme="minorBidi" w:eastAsia="Times New Roman" w:hAnsiTheme="minorBidi"/>
+          <w:color w:val="333333"/>
+          <w:sz w:val="20"/>
+          <w:szCs w:val="20"/>
+        </w:rPr>
+        <w:t xml:space="preserve"> (should mean a miss)</w:t>
+      </w:r>
+    </w:p>
+    <w:p>
+      <w:pPr>
+        <w:numPr>
+          <w:ilvl w:val="4"/>
+          <w:numId w:val="1"/>
+        </w:numPr>
+        <w:shd w:val="clear" w:color="auto" w:fill="FFFFFF"/>
+        <w:spacing w:after="0" w:line="240" w:lineRule="auto"/>
+        <w:rPr>
+          <w:rFonts w:asciiTheme="minorBidi" w:eastAsia="Times New Roman" w:hAnsiTheme="minorBidi"/>
+          <w:color w:val="333333"/>
+          <w:sz w:val="20"/>
+          <w:szCs w:val="20"/>
+        </w:rPr>
+      </w:pPr>
+      <w:r>
+        <w:rPr>
+          <w:rFonts w:asciiTheme="minorBidi" w:eastAsia="Times New Roman" w:hAnsiTheme="minorBidi"/>
+          <w:color w:val="333333"/>
+          <w:sz w:val="20"/>
+          <w:szCs w:val="20"/>
+        </w:rPr>
+        <w:t>Do nothing</w:t>
+      </w:r>
+    </w:p>
+    <w:p>
+      <w:pPr>
+        <w:numPr>
           <w:ilvl w:val="2"/>
           <w:numId w:val="1"/>
         </w:numPr>
@@ -4638,16 +5243,7 @@
           <w:sz w:val="20"/>
           <w:szCs w:val="20"/>
         </w:rPr>
-        <w:t>M</w:t>
-      </w:r>
-      <w:r>
-        <w:rPr>
-          <w:rFonts w:asciiTheme="minorBidi" w:eastAsia="Times New Roman" w:hAnsiTheme="minorBidi"/>
-          <w:color w:val="333333"/>
-          <w:sz w:val="20"/>
-          <w:szCs w:val="20"/>
-        </w:rPr>
-        <w:t>odified</w:t>
+        <w:t>MISS</w:t>
       </w:r>
     </w:p>
     <w:p>
@@ -4683,8 +5279,108 @@
           <w:sz w:val="20"/>
           <w:szCs w:val="20"/>
         </w:rPr>
-        <w:t>: HITM</w:t>
-      </w:r>
+        <w:t>: MISS</w:t>
+      </w:r>
+    </w:p>
+    <w:p>
+      <w:pPr>
+        <w:numPr>
+          <w:ilvl w:val="4"/>
+          <w:numId w:val="1"/>
+        </w:numPr>
+        <w:shd w:val="clear" w:color="auto" w:fill="FFFFFF"/>
+        <w:spacing w:after="0" w:line="240" w:lineRule="auto"/>
+        <w:rPr>
+          <w:rFonts w:asciiTheme="minorBidi" w:eastAsia="Times New Roman" w:hAnsiTheme="minorBidi"/>
+          <w:color w:val="333333"/>
+          <w:sz w:val="20"/>
+          <w:szCs w:val="20"/>
+        </w:rPr>
+      </w:pPr>
+      <w:r>
+        <w:rPr>
+          <w:rFonts w:asciiTheme="minorBidi" w:eastAsia="Times New Roman" w:hAnsiTheme="minorBidi"/>
+          <w:color w:val="333333"/>
+          <w:sz w:val="20"/>
+          <w:szCs w:val="20"/>
+        </w:rPr>
+        <w:t>Do nothing</w:t>
+      </w:r>
+    </w:p>
+    <w:p>
+      <w:pPr>
+        <w:shd w:val="clear" w:color="auto" w:fill="FFFFFF"/>
+        <w:spacing w:after="0" w:line="240" w:lineRule="auto"/>
+        <w:ind w:left="1440"/>
+        <w:rPr>
+          <w:rFonts w:asciiTheme="minorBidi" w:eastAsia="Times New Roman" w:hAnsiTheme="minorBidi"/>
+          <w:color w:val="333333"/>
+          <w:sz w:val="20"/>
+          <w:szCs w:val="20"/>
+        </w:rPr>
+      </w:pPr>
+    </w:p>
+    <w:p>
+      <w:pPr>
+        <w:numPr>
+          <w:ilvl w:val="0"/>
+          <w:numId w:val="1"/>
+        </w:numPr>
+        <w:shd w:val="clear" w:color="auto" w:fill="FFFFFF"/>
+        <w:spacing w:after="0" w:line="240" w:lineRule="auto"/>
+        <w:rPr>
+          <w:rFonts w:asciiTheme="minorBidi" w:eastAsia="Times New Roman" w:hAnsiTheme="minorBidi"/>
+          <w:color w:val="333333"/>
+          <w:sz w:val="20"/>
+          <w:szCs w:val="20"/>
+        </w:rPr>
+      </w:pPr>
+      <w:r>
+        <w:rPr>
+          <w:rFonts w:asciiTheme="minorBidi" w:eastAsia="Times New Roman" w:hAnsiTheme="minorBidi"/>
+          <w:color w:val="333333"/>
+          <w:sz w:val="20"/>
+          <w:szCs w:val="20"/>
+        </w:rPr>
+        <w:t>Snooped write request</w:t>
+      </w:r>
+      <w:r>
+        <w:rPr>
+          <w:rFonts w:asciiTheme="minorBidi" w:eastAsia="Times New Roman" w:hAnsiTheme="minorBidi"/>
+          <w:color w:val="333333"/>
+          <w:sz w:val="20"/>
+          <w:szCs w:val="20"/>
+        </w:rPr>
+        <w:t xml:space="preserve"> (another processor is trying to write)</w:t>
+      </w:r>
+    </w:p>
+    <w:p>
+      <w:pPr>
+        <w:pStyle w:val="ListParagraph"/>
+        <w:numPr>
+          <w:ilvl w:val="1"/>
+          <w:numId w:val="1"/>
+        </w:numPr>
+        <w:shd w:val="clear" w:color="auto" w:fill="FFFFFF"/>
+        <w:spacing w:after="0" w:line="240" w:lineRule="auto"/>
+        <w:rPr>
+          <w:rFonts w:asciiTheme="minorBidi" w:eastAsia="Times New Roman" w:hAnsiTheme="minorBidi"/>
+          <w:color w:val="333333"/>
+          <w:sz w:val="20"/>
+          <w:szCs w:val="20"/>
+        </w:rPr>
+      </w:pPr>
+      <w:proofErr w:type="spellStart"/>
+      <w:r>
+        <w:rPr>
+          <w:rFonts w:asciiTheme="minorBidi" w:eastAsia="Times New Roman" w:hAnsiTheme="minorBidi"/>
+          <w:color w:val="333333"/>
+          <w:sz w:val="20"/>
+          <w:szCs w:val="20"/>
+        </w:rPr>
+        <w:t>CheckforHit</w:t>
+      </w:r>
+      <w:proofErr w:type="spellEnd"/>
     </w:p>
     <w:p>
       <w:pPr>
@@ -4701,6 +5397,74 @@
           <w:szCs w:val="20"/>
         </w:rPr>
       </w:pPr>
+      <w:r>
+        <w:rPr>
+          <w:rFonts w:asciiTheme="minorBidi" w:eastAsia="Times New Roman" w:hAnsiTheme="minorBidi"/>
+          <w:color w:val="333333"/>
+          <w:sz w:val="20"/>
+          <w:szCs w:val="20"/>
+        </w:rPr>
+        <w:t>HIT</w:t>
+      </w:r>
+      <w:r>
+        <w:rPr>
+          <w:rFonts w:asciiTheme="minorBidi" w:eastAsia="Times New Roman" w:hAnsiTheme="minorBidi"/>
+          <w:color w:val="333333"/>
+          <w:sz w:val="20"/>
+          <w:szCs w:val="20"/>
+        </w:rPr>
+        <w:t>/HITM</w:t>
+      </w:r>
+      <w:r>
+        <w:rPr>
+          <w:rFonts w:asciiTheme="minorBidi" w:eastAsia="Times New Roman" w:hAnsiTheme="minorBidi"/>
+          <w:color w:val="333333"/>
+          <w:sz w:val="20"/>
+          <w:szCs w:val="20"/>
+        </w:rPr>
+        <w:t xml:space="preserve"> (we have it)</w:t>
+      </w:r>
+    </w:p>
+    <w:p>
+      <w:pPr>
+        <w:numPr>
+          <w:ilvl w:val="4"/>
+          <w:numId w:val="1"/>
+        </w:numPr>
+        <w:shd w:val="clear" w:color="auto" w:fill="FFFFFF"/>
+        <w:spacing w:after="0" w:line="240" w:lineRule="auto"/>
+        <w:rPr>
+          <w:rFonts w:asciiTheme="minorBidi" w:eastAsia="Times New Roman" w:hAnsiTheme="minorBidi"/>
+          <w:color w:val="333333"/>
+          <w:sz w:val="20"/>
+          <w:szCs w:val="20"/>
+        </w:rPr>
+      </w:pPr>
+      <w:r>
+        <w:rPr>
+          <w:rFonts w:asciiTheme="minorBidi" w:eastAsia="Times New Roman" w:hAnsiTheme="minorBidi"/>
+          <w:color w:val="333333"/>
+          <w:sz w:val="20"/>
+          <w:szCs w:val="20"/>
+        </w:rPr>
+        <w:t>Modified</w:t>
+      </w:r>
+    </w:p>
+    <w:p>
+      <w:pPr>
+        <w:numPr>
+          <w:ilvl w:val="5"/>
+          <w:numId w:val="1"/>
+        </w:numPr>
+        <w:shd w:val="clear" w:color="auto" w:fill="FFFFFF"/>
+        <w:spacing w:after="0" w:line="240" w:lineRule="auto"/>
+        <w:rPr>
+          <w:rFonts w:asciiTheme="minorBidi" w:eastAsia="Times New Roman" w:hAnsiTheme="minorBidi"/>
+          <w:color w:val="333333"/>
+          <w:sz w:val="20"/>
+          <w:szCs w:val="20"/>
+        </w:rPr>
+      </w:pPr>
       <w:proofErr w:type="spellStart"/>
       <w:r>
         <w:rPr>
@@ -4709,13 +5473,258 @@
           <w:sz w:val="20"/>
           <w:szCs w:val="20"/>
         </w:rPr>
-        <w:t>writeSharedBus</w:t>
+        <w:t>PutSnoopResult</w:t>
       </w:r>
       <w:proofErr w:type="spellEnd"/>
     </w:p>
     <w:p>
       <w:pPr>
         <w:numPr>
+          <w:ilvl w:val="5"/>
+          <w:numId w:val="1"/>
+        </w:numPr>
+        <w:shd w:val="clear" w:color="auto" w:fill="FFFFFF"/>
+        <w:spacing w:after="0" w:line="240" w:lineRule="auto"/>
+        <w:rPr>
+          <w:rFonts w:asciiTheme="minorBidi" w:eastAsia="Times New Roman" w:hAnsiTheme="minorBidi"/>
+          <w:color w:val="333333"/>
+          <w:sz w:val="20"/>
+          <w:szCs w:val="20"/>
+        </w:rPr>
+      </w:pPr>
+      <w:proofErr w:type="spellStart"/>
+      <w:r>
+        <w:rPr>
+          <w:rFonts w:asciiTheme="minorBidi" w:eastAsia="Times New Roman" w:hAnsiTheme="minorBidi"/>
+          <w:color w:val="333333"/>
+          <w:sz w:val="20"/>
+          <w:szCs w:val="20"/>
+        </w:rPr>
+        <w:t>W</w:t>
+      </w:r>
+      <w:r>
+        <w:rPr>
+          <w:rFonts w:asciiTheme="minorBidi" w:eastAsia="Times New Roman" w:hAnsiTheme="minorBidi"/>
+          <w:color w:val="333333"/>
+          <w:sz w:val="20"/>
+          <w:szCs w:val="20"/>
+        </w:rPr>
+        <w:t>riteSharedBus</w:t>
+      </w:r>
+      <w:proofErr w:type="spellEnd"/>
+    </w:p>
+    <w:p>
+      <w:pPr>
+        <w:numPr>
+          <w:ilvl w:val="5"/>
+          <w:numId w:val="1"/>
+        </w:numPr>
+        <w:shd w:val="clear" w:color="auto" w:fill="FFFFFF"/>
+        <w:spacing w:after="0" w:line="240" w:lineRule="auto"/>
+        <w:rPr>
+          <w:rFonts w:asciiTheme="minorBidi" w:eastAsia="Times New Roman" w:hAnsiTheme="minorBidi"/>
+          <w:color w:val="333333"/>
+          <w:sz w:val="20"/>
+          <w:szCs w:val="20"/>
+        </w:rPr>
+      </w:pPr>
+      <w:r>
+        <w:rPr>
+          <w:rFonts w:asciiTheme="minorBidi" w:eastAsia="Times New Roman" w:hAnsiTheme="minorBidi"/>
+          <w:color w:val="333333"/>
+          <w:sz w:val="20"/>
+          <w:szCs w:val="20"/>
+        </w:rPr>
+        <w:t>MESI: I</w:t>
+      </w:r>
+    </w:p>
+    <w:p>
+      <w:pPr>
+        <w:numPr>
+          <w:ilvl w:val="4"/>
+          <w:numId w:val="1"/>
+        </w:numPr>
+        <w:shd w:val="clear" w:color="auto" w:fill="FFFFFF"/>
+        <w:spacing w:after="0" w:line="240" w:lineRule="auto"/>
+        <w:rPr>
+          <w:rFonts w:asciiTheme="minorBidi" w:eastAsia="Times New Roman" w:hAnsiTheme="minorBidi"/>
+          <w:color w:val="333333"/>
+          <w:sz w:val="20"/>
+          <w:szCs w:val="20"/>
+        </w:rPr>
+      </w:pPr>
+      <w:r>
+        <w:rPr>
+          <w:rFonts w:asciiTheme="minorBidi" w:eastAsia="Times New Roman" w:hAnsiTheme="minorBidi"/>
+          <w:color w:val="333333"/>
+          <w:sz w:val="20"/>
+          <w:szCs w:val="20"/>
+        </w:rPr>
+        <w:t>Exclusive</w:t>
+      </w:r>
+    </w:p>
+    <w:p>
+      <w:pPr>
+        <w:numPr>
+          <w:ilvl w:val="5"/>
+          <w:numId w:val="1"/>
+        </w:numPr>
+        <w:shd w:val="clear" w:color="auto" w:fill="FFFFFF"/>
+        <w:spacing w:after="0" w:line="240" w:lineRule="auto"/>
+        <w:rPr>
+          <w:rFonts w:asciiTheme="minorBidi" w:eastAsia="Times New Roman" w:hAnsiTheme="minorBidi"/>
+          <w:color w:val="333333"/>
+          <w:sz w:val="20"/>
+          <w:szCs w:val="20"/>
+        </w:rPr>
+      </w:pPr>
+      <w:r>
+        <w:rPr>
+          <w:rFonts w:asciiTheme="minorBidi" w:eastAsia="Times New Roman" w:hAnsiTheme="minorBidi"/>
+          <w:color w:val="333333"/>
+          <w:sz w:val="20"/>
+          <w:szCs w:val="20"/>
+        </w:rPr>
+        <w:t>MESI: I</w:t>
+      </w:r>
+    </w:p>
+    <w:p>
+      <w:pPr>
+        <w:numPr>
+          <w:ilvl w:val="4"/>
+          <w:numId w:val="1"/>
+        </w:numPr>
+        <w:shd w:val="clear" w:color="auto" w:fill="FFFFFF"/>
+        <w:spacing w:after="0" w:line="240" w:lineRule="auto"/>
+        <w:rPr>
+          <w:rFonts w:asciiTheme="minorBidi" w:eastAsia="Times New Roman" w:hAnsiTheme="minorBidi"/>
+          <w:color w:val="333333"/>
+          <w:sz w:val="20"/>
+          <w:szCs w:val="20"/>
+        </w:rPr>
+      </w:pPr>
+      <w:r>
+        <w:rPr>
+          <w:rFonts w:asciiTheme="minorBidi" w:eastAsia="Times New Roman" w:hAnsiTheme="minorBidi"/>
+          <w:color w:val="333333"/>
+          <w:sz w:val="20"/>
+          <w:szCs w:val="20"/>
+        </w:rPr>
+        <w:t>Shared</w:t>
+      </w:r>
+    </w:p>
+    <w:p>
+      <w:pPr>
+        <w:numPr>
+          <w:ilvl w:val="5"/>
+          <w:numId w:val="1"/>
+        </w:numPr>
+        <w:shd w:val="clear" w:color="auto" w:fill="FFFFFF"/>
+        <w:spacing w:after="0" w:line="240" w:lineRule="auto"/>
+        <w:rPr>
+          <w:rFonts w:asciiTheme="minorBidi" w:eastAsia="Times New Roman" w:hAnsiTheme="minorBidi"/>
+          <w:color w:val="333333"/>
+          <w:sz w:val="20"/>
+          <w:szCs w:val="20"/>
+        </w:rPr>
+      </w:pPr>
+      <w:r>
+        <w:rPr>
+          <w:rFonts w:asciiTheme="minorBidi" w:eastAsia="Times New Roman" w:hAnsiTheme="minorBidi"/>
+          <w:color w:val="333333"/>
+          <w:sz w:val="20"/>
+          <w:szCs w:val="20"/>
+        </w:rPr>
+        <w:t>MESI: I</w:t>
+      </w:r>
+    </w:p>
+    <w:p>
+      <w:pPr>
+        <w:numPr>
+          <w:ilvl w:val="4"/>
+          <w:numId w:val="1"/>
+        </w:numPr>
+        <w:shd w:val="clear" w:color="auto" w:fill="FFFFFF"/>
+        <w:spacing w:after="0" w:line="240" w:lineRule="auto"/>
+        <w:rPr>
+          <w:rFonts w:asciiTheme="minorBidi" w:eastAsia="Times New Roman" w:hAnsiTheme="minorBidi"/>
+          <w:color w:val="333333"/>
+          <w:sz w:val="20"/>
+          <w:szCs w:val="20"/>
+        </w:rPr>
+      </w:pPr>
+      <w:r>
+        <w:rPr>
+          <w:rFonts w:asciiTheme="minorBidi" w:eastAsia="Times New Roman" w:hAnsiTheme="minorBidi"/>
+          <w:color w:val="333333"/>
+          <w:sz w:val="20"/>
+          <w:szCs w:val="20"/>
+        </w:rPr>
+        <w:t>Invalid</w:t>
+      </w:r>
+    </w:p>
+    <w:p>
+      <w:pPr>
+        <w:numPr>
+          <w:ilvl w:val="5"/>
+          <w:numId w:val="1"/>
+        </w:numPr>
+        <w:shd w:val="clear" w:color="auto" w:fill="FFFFFF"/>
+        <w:spacing w:after="0" w:line="240" w:lineRule="auto"/>
+        <w:rPr>
+          <w:rFonts w:asciiTheme="minorBidi" w:eastAsia="Times New Roman" w:hAnsiTheme="minorBidi"/>
+          <w:color w:val="333333"/>
+          <w:sz w:val="20"/>
+          <w:szCs w:val="20"/>
+        </w:rPr>
+      </w:pPr>
+      <w:r>
+        <w:rPr>
+          <w:rFonts w:asciiTheme="minorBidi" w:eastAsia="Times New Roman" w:hAnsiTheme="minorBidi"/>
+          <w:color w:val="333333"/>
+          <w:sz w:val="20"/>
+          <w:szCs w:val="20"/>
+        </w:rPr>
+        <w:t>Do nothing</w:t>
+      </w:r>
+    </w:p>
+    <w:p>
+      <w:pPr>
+        <w:numPr>
+          <w:ilvl w:val="2"/>
+          <w:numId w:val="1"/>
+        </w:numPr>
+        <w:shd w:val="clear" w:color="auto" w:fill="FFFFFF"/>
+        <w:spacing w:after="0" w:line="240" w:lineRule="auto"/>
+        <w:rPr>
+          <w:rFonts w:asciiTheme="minorBidi" w:eastAsia="Times New Roman" w:hAnsiTheme="minorBidi"/>
+          <w:color w:val="333333"/>
+          <w:sz w:val="20"/>
+          <w:szCs w:val="20"/>
+        </w:rPr>
+      </w:pPr>
+      <w:r>
+        <w:rPr>
+          <w:rFonts w:asciiTheme="minorBidi" w:eastAsia="Times New Roman" w:hAnsiTheme="minorBidi"/>
+          <w:color w:val="333333"/>
+          <w:sz w:val="20"/>
+          <w:szCs w:val="20"/>
+        </w:rPr>
+        <w:t>MISS</w:t>
+      </w:r>
+      <w:r>
+        <w:rPr>
+          <w:rFonts w:asciiTheme="minorBidi" w:eastAsia="Times New Roman" w:hAnsiTheme="minorBidi"/>
+          <w:color w:val="333333"/>
+          <w:sz w:val="20"/>
+          <w:szCs w:val="20"/>
+        </w:rPr>
+        <w:t> </w:t>
+      </w:r>
+    </w:p>
+    <w:p>
+      <w:pPr>
+        <w:numPr>
           <w:ilvl w:val="3"/>
           <w:numId w:val="1"/>
         </w:numPr>
@@ -4728,6 +5737,75 @@
           <w:szCs w:val="20"/>
         </w:rPr>
       </w:pPr>
+      <w:r>
+        <w:rPr>
+          <w:rFonts w:asciiTheme="minorBidi" w:eastAsia="Times New Roman" w:hAnsiTheme="minorBidi"/>
+          <w:color w:val="333333"/>
+          <w:sz w:val="20"/>
+          <w:szCs w:val="20"/>
+        </w:rPr>
+        <w:t>Do nothing</w:t>
+      </w:r>
+    </w:p>
+    <w:p>
+      <w:pPr>
+        <w:numPr>
+          <w:ilvl w:val="0"/>
+          <w:numId w:val="1"/>
+        </w:numPr>
+        <w:shd w:val="clear" w:color="auto" w:fill="FFFFFF"/>
+        <w:spacing w:after="0" w:line="240" w:lineRule="auto"/>
+        <w:rPr>
+          <w:rFonts w:asciiTheme="minorBidi" w:eastAsia="Times New Roman" w:hAnsiTheme="minorBidi"/>
+          <w:color w:val="333333"/>
+          <w:sz w:val="20"/>
+          <w:szCs w:val="20"/>
+        </w:rPr>
+      </w:pPr>
+      <w:r>
+        <w:rPr>
+          <w:rFonts w:asciiTheme="minorBidi" w:eastAsia="Times New Roman" w:hAnsiTheme="minorBidi"/>
+          <w:color w:val="333333"/>
+          <w:sz w:val="20"/>
+          <w:szCs w:val="20"/>
+        </w:rPr>
+        <w:t>Snooped read with intent to modify</w:t>
+      </w:r>
+      <w:r>
+        <w:rPr>
+          <w:rFonts w:asciiTheme="minorBidi" w:eastAsia="Times New Roman" w:hAnsiTheme="minorBidi"/>
+          <w:color w:val="333333"/>
+          <w:sz w:val="20"/>
+          <w:szCs w:val="20"/>
+        </w:rPr>
+        <w:t>(another processor has ownership</w:t>
+      </w:r>
+      <w:r>
+        <w:rPr>
+          <w:rFonts w:asciiTheme="minorBidi" w:eastAsia="Times New Roman" w:hAnsiTheme="minorBidi"/>
+          <w:color w:val="333333"/>
+          <w:sz w:val="20"/>
+          <w:szCs w:val="20"/>
+        </w:rPr>
+        <w:t xml:space="preserve"> and we are snooping)</w:t>
+      </w:r>
+    </w:p>
+    <w:p>
+      <w:pPr>
+        <w:pStyle w:val="ListParagraph"/>
+        <w:numPr>
+          <w:ilvl w:val="1"/>
+          <w:numId w:val="1"/>
+        </w:numPr>
+        <w:shd w:val="clear" w:color="auto" w:fill="FFFFFF"/>
+        <w:spacing w:after="0" w:line="240" w:lineRule="auto"/>
+        <w:rPr>
+          <w:rFonts w:asciiTheme="minorBidi" w:eastAsia="Times New Roman" w:hAnsiTheme="minorBidi"/>
+          <w:color w:val="333333"/>
+          <w:sz w:val="20"/>
+          <w:szCs w:val="20"/>
+        </w:rPr>
+      </w:pPr>
       <w:proofErr w:type="spellStart"/>
       <w:r>
         <w:rPr>
@@ -4736,13 +5814,39 @@
           <w:sz w:val="20"/>
           <w:szCs w:val="20"/>
         </w:rPr>
-        <w:t>updateLRU</w:t>
+        <w:t>CheckforHit</w:t>
       </w:r>
       <w:proofErr w:type="spellEnd"/>
     </w:p>
     <w:p>
       <w:pPr>
         <w:numPr>
+          <w:ilvl w:val="2"/>
+          <w:numId w:val="1"/>
+        </w:numPr>
+        <w:shd w:val="clear" w:color="auto" w:fill="FFFFFF"/>
+        <w:spacing w:after="0" w:line="240" w:lineRule="auto"/>
+        <w:rPr>
+          <w:rFonts w:asciiTheme="minorBidi" w:eastAsia="Times New Roman" w:hAnsiTheme="minorBidi"/>
+          <w:color w:val="333333"/>
+          <w:sz w:val="20"/>
+          <w:szCs w:val="20"/>
+        </w:rPr>
+      </w:pPr>
+      <w:r>
+        <w:rPr>
+          <w:rFonts w:asciiTheme="minorBidi" w:eastAsia="Times New Roman" w:hAnsiTheme="minorBidi"/>
+          <w:color w:val="333333"/>
+          <w:sz w:val="20"/>
+          <w:szCs w:val="20"/>
+        </w:rPr>
+        <w:lastRenderedPageBreak/>
+        <w:t>HIT/HITM</w:t>
+      </w:r>
+    </w:p>
+    <w:p>
+      <w:pPr>
+        <w:numPr>
           <w:ilvl w:val="3"/>
           <w:numId w:val="1"/>
         </w:numPr>
@@ -4762,56 +5866,13 @@
           <w:sz w:val="20"/>
           <w:szCs w:val="20"/>
         </w:rPr>
-        <w:t xml:space="preserve">MESI – </w:t>
-      </w:r>
-      <w:r>
-        <w:rPr>
-          <w:rFonts w:asciiTheme="minorBidi" w:eastAsia="Times New Roman" w:hAnsiTheme="minorBidi"/>
-          <w:color w:val="333333"/>
-          <w:sz w:val="20"/>
-          <w:szCs w:val="20"/>
-        </w:rPr>
-        <w:t>S</w:t>
-      </w:r>
-    </w:p>
-    <w:p>
-      <w:pPr>
-        <w:numPr>
-          <w:ilvl w:val="2"/>
-          <w:numId w:val="1"/>
-        </w:numPr>
-        <w:shd w:val="clear" w:color="auto" w:fill="FFFFFF"/>
-        <w:spacing w:after="0" w:line="240" w:lineRule="auto"/>
-        <w:rPr>
-          <w:rFonts w:asciiTheme="minorBidi" w:eastAsia="Times New Roman" w:hAnsiTheme="minorBidi"/>
-          <w:color w:val="333333"/>
-          <w:sz w:val="20"/>
-          <w:szCs w:val="20"/>
-        </w:rPr>
-      </w:pPr>
-      <w:r>
-        <w:rPr>
-          <w:rFonts w:asciiTheme="minorBidi" w:eastAsia="Times New Roman" w:hAnsiTheme="minorBidi"/>
-          <w:color w:val="333333"/>
-          <w:sz w:val="20"/>
-          <w:szCs w:val="20"/>
-        </w:rPr>
-        <w:t>E</w:t>
-      </w:r>
-      <w:r>
-        <w:rPr>
-          <w:rFonts w:asciiTheme="minorBidi" w:eastAsia="Times New Roman" w:hAnsiTheme="minorBidi"/>
-          <w:color w:val="333333"/>
-          <w:sz w:val="20"/>
-          <w:szCs w:val="20"/>
-        </w:rPr>
-        <w:t>xclusive</w:t>
-      </w:r>
-    </w:p>
-    <w:p>
-      <w:pPr>
-        <w:numPr>
-          <w:ilvl w:val="3"/>
+        <w:t>Modified</w:t>
+      </w:r>
+    </w:p>
+    <w:p>
+      <w:pPr>
+        <w:numPr>
+          <w:ilvl w:val="4"/>
           <w:numId w:val="1"/>
         </w:numPr>
         <w:shd w:val="clear" w:color="auto" w:fill="FFFFFF"/>
@@ -4834,20 +5895,11 @@
         <w:t>PutSnoopResult</w:t>
       </w:r>
       <w:proofErr w:type="spellEnd"/>
-      <w:r>
-        <w:rPr>
-          <w:rFonts w:asciiTheme="minorBidi" w:eastAsia="Times New Roman" w:hAnsiTheme="minorBidi"/>
-          <w:color w:val="333333"/>
-          <w:sz w:val="20"/>
-          <w:szCs w:val="20"/>
-        </w:rPr>
-        <w:t>: HIT</w:t>
-      </w:r>
-    </w:p>
-    <w:p>
-      <w:pPr>
-        <w:numPr>
-          <w:ilvl w:val="3"/>
+    </w:p>
+    <w:p>
+      <w:pPr>
+        <w:numPr>
+          <w:ilvl w:val="4"/>
           <w:numId w:val="1"/>
         </w:numPr>
         <w:shd w:val="clear" w:color="auto" w:fill="FFFFFF"/>
@@ -4867,1009 +5919,16 @@
           <w:sz w:val="20"/>
           <w:szCs w:val="20"/>
         </w:rPr>
-        <w:t>writeSharedBus</w:t>
-      </w:r>
-      <w:proofErr w:type="spellEnd"/>
-    </w:p>
-    <w:p>
-      <w:pPr>
-        <w:numPr>
-          <w:ilvl w:val="3"/>
-          <w:numId w:val="1"/>
-        </w:numPr>
-        <w:shd w:val="clear" w:color="auto" w:fill="FFFFFF"/>
-        <w:spacing w:after="0" w:line="240" w:lineRule="auto"/>
-        <w:rPr>
-          <w:rFonts w:asciiTheme="minorBidi" w:eastAsia="Times New Roman" w:hAnsiTheme="minorBidi"/>
-          <w:color w:val="333333"/>
-          <w:sz w:val="20"/>
-          <w:szCs w:val="20"/>
-        </w:rPr>
-      </w:pPr>
-      <w:proofErr w:type="spellStart"/>
-      <w:r>
-        <w:rPr>
-          <w:rFonts w:asciiTheme="minorBidi" w:eastAsia="Times New Roman" w:hAnsiTheme="minorBidi"/>
-          <w:color w:val="333333"/>
-          <w:sz w:val="20"/>
-          <w:szCs w:val="20"/>
-        </w:rPr>
-        <w:t>updateLRU</w:t>
-      </w:r>
-      <w:proofErr w:type="spellEnd"/>
-    </w:p>
-    <w:p>
-      <w:pPr>
-        <w:numPr>
-          <w:ilvl w:val="3"/>
-          <w:numId w:val="1"/>
-        </w:numPr>
-        <w:shd w:val="clear" w:color="auto" w:fill="FFFFFF"/>
-        <w:spacing w:after="0" w:line="240" w:lineRule="auto"/>
-        <w:rPr>
-          <w:rFonts w:asciiTheme="minorBidi" w:eastAsia="Times New Roman" w:hAnsiTheme="minorBidi"/>
-          <w:color w:val="333333"/>
-          <w:sz w:val="20"/>
-          <w:szCs w:val="20"/>
-        </w:rPr>
-      </w:pPr>
-      <w:r>
-        <w:rPr>
-          <w:rFonts w:asciiTheme="minorBidi" w:eastAsia="Times New Roman" w:hAnsiTheme="minorBidi"/>
-          <w:color w:val="333333"/>
-          <w:sz w:val="20"/>
-          <w:szCs w:val="20"/>
-        </w:rPr>
-        <w:t>MESI – S</w:t>
-      </w:r>
-    </w:p>
-    <w:p>
-      <w:pPr>
-        <w:numPr>
-          <w:ilvl w:val="2"/>
-          <w:numId w:val="1"/>
-        </w:numPr>
-        <w:shd w:val="clear" w:color="auto" w:fill="FFFFFF"/>
-        <w:spacing w:after="0" w:line="240" w:lineRule="auto"/>
-        <w:rPr>
-          <w:rFonts w:asciiTheme="minorBidi" w:eastAsia="Times New Roman" w:hAnsiTheme="minorBidi"/>
-          <w:color w:val="333333"/>
-          <w:sz w:val="20"/>
-          <w:szCs w:val="20"/>
-        </w:rPr>
-      </w:pPr>
-      <w:r>
-        <w:rPr>
-          <w:rFonts w:asciiTheme="minorBidi" w:eastAsia="Times New Roman" w:hAnsiTheme="minorBidi"/>
-          <w:color w:val="333333"/>
-          <w:sz w:val="20"/>
-          <w:szCs w:val="20"/>
-        </w:rPr>
-        <w:t>S</w:t>
-      </w:r>
-      <w:r>
-        <w:rPr>
-          <w:rFonts w:asciiTheme="minorBidi" w:eastAsia="Times New Roman" w:hAnsiTheme="minorBidi"/>
-          <w:color w:val="333333"/>
-          <w:sz w:val="20"/>
-          <w:szCs w:val="20"/>
-        </w:rPr>
-        <w:t>hared</w:t>
-      </w:r>
-    </w:p>
-    <w:p>
-      <w:pPr>
-        <w:numPr>
-          <w:ilvl w:val="3"/>
-          <w:numId w:val="1"/>
-        </w:numPr>
-        <w:shd w:val="clear" w:color="auto" w:fill="FFFFFF"/>
-        <w:spacing w:after="0" w:line="240" w:lineRule="auto"/>
-        <w:rPr>
-          <w:rFonts w:asciiTheme="minorBidi" w:eastAsia="Times New Roman" w:hAnsiTheme="minorBidi"/>
-          <w:color w:val="333333"/>
-          <w:sz w:val="20"/>
-          <w:szCs w:val="20"/>
-        </w:rPr>
-      </w:pPr>
-      <w:proofErr w:type="spellStart"/>
-      <w:r>
-        <w:rPr>
-          <w:rFonts w:asciiTheme="minorBidi" w:eastAsia="Times New Roman" w:hAnsiTheme="minorBidi"/>
-          <w:color w:val="333333"/>
-          <w:sz w:val="20"/>
-          <w:szCs w:val="20"/>
-        </w:rPr>
-        <w:t>PutSnoopResult</w:t>
-      </w:r>
-      <w:proofErr w:type="spellEnd"/>
-      <w:r>
-        <w:rPr>
-          <w:rFonts w:asciiTheme="minorBidi" w:eastAsia="Times New Roman" w:hAnsiTheme="minorBidi"/>
-          <w:color w:val="333333"/>
-          <w:sz w:val="20"/>
-          <w:szCs w:val="20"/>
-        </w:rPr>
-        <w:t>: HIT</w:t>
-      </w:r>
-    </w:p>
-    <w:p>
-      <w:pPr>
-        <w:numPr>
-          <w:ilvl w:val="3"/>
-          <w:numId w:val="1"/>
-        </w:numPr>
-        <w:shd w:val="clear" w:color="auto" w:fill="FFFFFF"/>
-        <w:spacing w:after="0" w:line="240" w:lineRule="auto"/>
-        <w:rPr>
-          <w:rFonts w:asciiTheme="minorBidi" w:eastAsia="Times New Roman" w:hAnsiTheme="minorBidi"/>
-          <w:color w:val="333333"/>
-          <w:sz w:val="20"/>
-          <w:szCs w:val="20"/>
-        </w:rPr>
-      </w:pPr>
-      <w:proofErr w:type="spellStart"/>
-      <w:r>
-        <w:rPr>
-          <w:rFonts w:asciiTheme="minorBidi" w:eastAsia="Times New Roman" w:hAnsiTheme="minorBidi"/>
-          <w:color w:val="333333"/>
-          <w:sz w:val="20"/>
-          <w:szCs w:val="20"/>
-        </w:rPr>
-        <w:t>writeSharedBus</w:t>
-      </w:r>
-      <w:proofErr w:type="spellEnd"/>
-    </w:p>
-    <w:p>
-      <w:pPr>
-        <w:numPr>
-          <w:ilvl w:val="3"/>
-          <w:numId w:val="1"/>
-        </w:numPr>
-        <w:shd w:val="clear" w:color="auto" w:fill="FFFFFF"/>
-        <w:spacing w:after="0" w:line="240" w:lineRule="auto"/>
-        <w:rPr>
-          <w:rFonts w:asciiTheme="minorBidi" w:eastAsia="Times New Roman" w:hAnsiTheme="minorBidi"/>
-          <w:color w:val="333333"/>
-          <w:sz w:val="20"/>
-          <w:szCs w:val="20"/>
-        </w:rPr>
-      </w:pPr>
-      <w:proofErr w:type="spellStart"/>
-      <w:r>
-        <w:rPr>
-          <w:rFonts w:asciiTheme="minorBidi" w:eastAsia="Times New Roman" w:hAnsiTheme="minorBidi"/>
-          <w:color w:val="333333"/>
-          <w:sz w:val="20"/>
-          <w:szCs w:val="20"/>
-        </w:rPr>
-        <w:t>updateLRU</w:t>
-      </w:r>
-      <w:proofErr w:type="spellEnd"/>
-    </w:p>
-    <w:p>
-      <w:pPr>
-        <w:numPr>
-          <w:ilvl w:val="3"/>
-          <w:numId w:val="1"/>
-        </w:numPr>
-        <w:shd w:val="clear" w:color="auto" w:fill="FFFFFF"/>
-        <w:spacing w:after="0" w:line="240" w:lineRule="auto"/>
-        <w:rPr>
-          <w:rFonts w:asciiTheme="minorBidi" w:eastAsia="Times New Roman" w:hAnsiTheme="minorBidi"/>
-          <w:color w:val="333333"/>
-          <w:sz w:val="20"/>
-          <w:szCs w:val="20"/>
-        </w:rPr>
-      </w:pPr>
-      <w:r>
-        <w:rPr>
-          <w:rFonts w:asciiTheme="minorBidi" w:eastAsia="Times New Roman" w:hAnsiTheme="minorBidi"/>
-          <w:color w:val="333333"/>
-          <w:sz w:val="20"/>
-          <w:szCs w:val="20"/>
-        </w:rPr>
-        <w:t xml:space="preserve">MESI – </w:t>
-      </w:r>
-      <w:r>
-        <w:rPr>
-          <w:rFonts w:asciiTheme="minorBidi" w:eastAsia="Times New Roman" w:hAnsiTheme="minorBidi"/>
-          <w:color w:val="333333"/>
-          <w:sz w:val="20"/>
-          <w:szCs w:val="20"/>
-        </w:rPr>
-        <w:t>Stay S</w:t>
-      </w:r>
-    </w:p>
-    <w:p>
-      <w:pPr>
-        <w:numPr>
-          <w:ilvl w:val="2"/>
-          <w:numId w:val="1"/>
-        </w:numPr>
-        <w:shd w:val="clear" w:color="auto" w:fill="FFFFFF"/>
-        <w:spacing w:after="0" w:line="240" w:lineRule="auto"/>
-        <w:rPr>
-          <w:rFonts w:asciiTheme="minorBidi" w:eastAsia="Times New Roman" w:hAnsiTheme="minorBidi"/>
-          <w:color w:val="333333"/>
-          <w:sz w:val="20"/>
-          <w:szCs w:val="20"/>
-        </w:rPr>
-      </w:pPr>
-      <w:r>
-        <w:rPr>
-          <w:rFonts w:asciiTheme="minorBidi" w:eastAsia="Times New Roman" w:hAnsiTheme="minorBidi"/>
-          <w:color w:val="333333"/>
-          <w:sz w:val="20"/>
-          <w:szCs w:val="20"/>
-        </w:rPr>
-        <w:t>I</w:t>
-      </w:r>
-      <w:r>
-        <w:rPr>
-          <w:rFonts w:asciiTheme="minorBidi" w:eastAsia="Times New Roman" w:hAnsiTheme="minorBidi"/>
-          <w:color w:val="333333"/>
-          <w:sz w:val="20"/>
-          <w:szCs w:val="20"/>
-        </w:rPr>
-        <w:t>nvalid</w:t>
-      </w:r>
-      <w:r>
-        <w:rPr>
-          <w:rFonts w:asciiTheme="minorBidi" w:eastAsia="Times New Roman" w:hAnsiTheme="minorBidi"/>
-          <w:color w:val="333333"/>
-          <w:sz w:val="20"/>
-          <w:szCs w:val="20"/>
-        </w:rPr>
-        <w:t xml:space="preserve"> (should mean a miss)</w:t>
-      </w:r>
-    </w:p>
-    <w:p>
-      <w:pPr>
-        <w:numPr>
-          <w:ilvl w:val="3"/>
-          <w:numId w:val="1"/>
-        </w:numPr>
-        <w:shd w:val="clear" w:color="auto" w:fill="FFFFFF"/>
-        <w:spacing w:after="0" w:line="240" w:lineRule="auto"/>
-        <w:rPr>
-          <w:rFonts w:asciiTheme="minorBidi" w:eastAsia="Times New Roman" w:hAnsiTheme="minorBidi"/>
-          <w:color w:val="333333"/>
-          <w:sz w:val="20"/>
-          <w:szCs w:val="20"/>
-        </w:rPr>
-      </w:pPr>
-      <w:r>
-        <w:rPr>
-          <w:rFonts w:asciiTheme="minorBidi" w:eastAsia="Times New Roman" w:hAnsiTheme="minorBidi"/>
-          <w:color w:val="333333"/>
-          <w:sz w:val="20"/>
-          <w:szCs w:val="20"/>
-        </w:rPr>
-        <w:t>Do nothing</w:t>
-      </w:r>
-    </w:p>
-    <w:p>
-      <w:pPr>
-        <w:numPr>
-          <w:ilvl w:val="1"/>
-          <w:numId w:val="1"/>
-        </w:numPr>
-        <w:shd w:val="clear" w:color="auto" w:fill="FFFFFF"/>
-        <w:spacing w:after="0" w:line="240" w:lineRule="auto"/>
-        <w:rPr>
-          <w:rFonts w:asciiTheme="minorBidi" w:eastAsia="Times New Roman" w:hAnsiTheme="minorBidi"/>
-          <w:color w:val="333333"/>
-          <w:sz w:val="20"/>
-          <w:szCs w:val="20"/>
-        </w:rPr>
-      </w:pPr>
-      <w:r>
-        <w:rPr>
-          <w:rFonts w:asciiTheme="minorBidi" w:eastAsia="Times New Roman" w:hAnsiTheme="minorBidi"/>
-          <w:color w:val="333333"/>
-          <w:sz w:val="20"/>
-          <w:szCs w:val="20"/>
-        </w:rPr>
-        <w:t>MISS</w:t>
-      </w:r>
-    </w:p>
-    <w:p>
-      <w:pPr>
-        <w:numPr>
-          <w:ilvl w:val="2"/>
-          <w:numId w:val="1"/>
-        </w:numPr>
-        <w:shd w:val="clear" w:color="auto" w:fill="FFFFFF"/>
-        <w:spacing w:after="0" w:line="240" w:lineRule="auto"/>
-        <w:rPr>
-          <w:rFonts w:asciiTheme="minorBidi" w:eastAsia="Times New Roman" w:hAnsiTheme="minorBidi"/>
-          <w:color w:val="333333"/>
-          <w:sz w:val="20"/>
-          <w:szCs w:val="20"/>
-        </w:rPr>
-      </w:pPr>
-      <w:proofErr w:type="spellStart"/>
-      <w:r>
-        <w:rPr>
-          <w:rFonts w:asciiTheme="minorBidi" w:eastAsia="Times New Roman" w:hAnsiTheme="minorBidi"/>
-          <w:color w:val="333333"/>
-          <w:sz w:val="20"/>
-          <w:szCs w:val="20"/>
-        </w:rPr>
-        <w:t>PutSnoopResult</w:t>
-      </w:r>
-      <w:proofErr w:type="spellEnd"/>
-      <w:r>
-        <w:rPr>
-          <w:rFonts w:asciiTheme="minorBidi" w:eastAsia="Times New Roman" w:hAnsiTheme="minorBidi"/>
-          <w:color w:val="333333"/>
-          <w:sz w:val="20"/>
-          <w:szCs w:val="20"/>
-        </w:rPr>
-        <w:t>: MISS</w:t>
-      </w:r>
-    </w:p>
-    <w:p>
-      <w:pPr>
-        <w:numPr>
-          <w:ilvl w:val="3"/>
-          <w:numId w:val="1"/>
-        </w:numPr>
-        <w:shd w:val="clear" w:color="auto" w:fill="FFFFFF"/>
-        <w:spacing w:after="0" w:line="240" w:lineRule="auto"/>
-        <w:rPr>
-          <w:rFonts w:asciiTheme="minorBidi" w:eastAsia="Times New Roman" w:hAnsiTheme="minorBidi"/>
-          <w:color w:val="333333"/>
-          <w:sz w:val="20"/>
-          <w:szCs w:val="20"/>
-        </w:rPr>
-      </w:pPr>
-      <w:r>
-        <w:rPr>
-          <w:rFonts w:asciiTheme="minorBidi" w:eastAsia="Times New Roman" w:hAnsiTheme="minorBidi"/>
-          <w:color w:val="333333"/>
-          <w:sz w:val="20"/>
-          <w:szCs w:val="20"/>
-        </w:rPr>
-        <w:t>Do nothing</w:t>
-      </w:r>
-    </w:p>
-    <w:p>
-      <w:pPr>
-        <w:shd w:val="clear" w:color="auto" w:fill="FFFFFF"/>
-        <w:spacing w:after="0" w:line="240" w:lineRule="auto"/>
-        <w:ind w:left="1440"/>
-        <w:rPr>
-          <w:rFonts w:asciiTheme="minorBidi" w:eastAsia="Times New Roman" w:hAnsiTheme="minorBidi"/>
-          <w:color w:val="333333"/>
-          <w:sz w:val="20"/>
-          <w:szCs w:val="20"/>
-        </w:rPr>
-      </w:pPr>
-    </w:p>
-    <w:p>
-      <w:pPr>
-        <w:numPr>
-          <w:ilvl w:val="0"/>
-          <w:numId w:val="1"/>
-        </w:numPr>
-        <w:shd w:val="clear" w:color="auto" w:fill="FFFFFF"/>
-        <w:spacing w:after="0" w:line="240" w:lineRule="auto"/>
-        <w:rPr>
-          <w:rFonts w:asciiTheme="minorBidi" w:eastAsia="Times New Roman" w:hAnsiTheme="minorBidi"/>
-          <w:color w:val="333333"/>
-          <w:sz w:val="20"/>
-          <w:szCs w:val="20"/>
-        </w:rPr>
-      </w:pPr>
-      <w:r>
-        <w:rPr>
-          <w:rFonts w:asciiTheme="minorBidi" w:eastAsia="Times New Roman" w:hAnsiTheme="minorBidi"/>
-          <w:color w:val="333333"/>
-          <w:sz w:val="20"/>
-          <w:szCs w:val="20"/>
-        </w:rPr>
-        <w:t>Snooped write request</w:t>
-      </w:r>
-      <w:r>
-        <w:rPr>
-          <w:rFonts w:asciiTheme="minorBidi" w:eastAsia="Times New Roman" w:hAnsiTheme="minorBidi"/>
-          <w:color w:val="333333"/>
-          <w:sz w:val="20"/>
-          <w:szCs w:val="20"/>
-        </w:rPr>
-        <w:t xml:space="preserve"> (another processor is trying to write)</w:t>
-      </w:r>
-    </w:p>
-    <w:p>
-      <w:pPr>
-        <w:numPr>
-          <w:ilvl w:val="1"/>
-          <w:numId w:val="1"/>
-        </w:numPr>
-        <w:shd w:val="clear" w:color="auto" w:fill="FFFFFF"/>
-        <w:spacing w:after="0" w:line="240" w:lineRule="auto"/>
-        <w:rPr>
-          <w:rFonts w:asciiTheme="minorBidi" w:eastAsia="Times New Roman" w:hAnsiTheme="minorBidi"/>
-          <w:color w:val="333333"/>
-          <w:sz w:val="20"/>
-          <w:szCs w:val="20"/>
-        </w:rPr>
-      </w:pPr>
-      <w:r>
-        <w:rPr>
-          <w:rFonts w:asciiTheme="minorBidi" w:eastAsia="Times New Roman" w:hAnsiTheme="minorBidi"/>
-          <w:color w:val="333333"/>
-          <w:sz w:val="20"/>
-          <w:szCs w:val="20"/>
-        </w:rPr>
-        <w:t>checkL2</w:t>
-      </w:r>
-    </w:p>
-    <w:p>
-      <w:pPr>
-        <w:numPr>
-          <w:ilvl w:val="2"/>
-          <w:numId w:val="1"/>
-        </w:numPr>
-        <w:shd w:val="clear" w:color="auto" w:fill="FFFFFF"/>
-        <w:spacing w:after="0" w:line="240" w:lineRule="auto"/>
-        <w:rPr>
-          <w:rFonts w:asciiTheme="minorBidi" w:eastAsia="Times New Roman" w:hAnsiTheme="minorBidi"/>
-          <w:color w:val="333333"/>
-          <w:sz w:val="20"/>
-          <w:szCs w:val="20"/>
-        </w:rPr>
-      </w:pPr>
-      <w:r>
-        <w:rPr>
-          <w:rFonts w:asciiTheme="minorBidi" w:eastAsia="Times New Roman" w:hAnsiTheme="minorBidi"/>
-          <w:color w:val="333333"/>
-          <w:sz w:val="20"/>
-          <w:szCs w:val="20"/>
-        </w:rPr>
-        <w:t>HIT</w:t>
-      </w:r>
-      <w:r>
-        <w:rPr>
-          <w:rFonts w:asciiTheme="minorBidi" w:eastAsia="Times New Roman" w:hAnsiTheme="minorBidi"/>
-          <w:color w:val="333333"/>
-          <w:sz w:val="20"/>
-          <w:szCs w:val="20"/>
-        </w:rPr>
-        <w:t>/HITM</w:t>
-      </w:r>
-      <w:r>
-        <w:rPr>
-          <w:rFonts w:asciiTheme="minorBidi" w:eastAsia="Times New Roman" w:hAnsiTheme="minorBidi"/>
-          <w:color w:val="333333"/>
-          <w:sz w:val="20"/>
-          <w:szCs w:val="20"/>
-        </w:rPr>
-        <w:t xml:space="preserve"> (we have it)</w:t>
-      </w:r>
-    </w:p>
-    <w:p>
-      <w:pPr>
-        <w:numPr>
-          <w:ilvl w:val="3"/>
-          <w:numId w:val="1"/>
-        </w:numPr>
-        <w:shd w:val="clear" w:color="auto" w:fill="FFFFFF"/>
-        <w:spacing w:after="0" w:line="240" w:lineRule="auto"/>
-        <w:rPr>
-          <w:rFonts w:asciiTheme="minorBidi" w:eastAsia="Times New Roman" w:hAnsiTheme="minorBidi"/>
-          <w:color w:val="333333"/>
-          <w:sz w:val="20"/>
-          <w:szCs w:val="20"/>
-        </w:rPr>
-      </w:pPr>
-      <w:r>
-        <w:rPr>
-          <w:rFonts w:asciiTheme="minorBidi" w:eastAsia="Times New Roman" w:hAnsiTheme="minorBidi"/>
-          <w:color w:val="333333"/>
-          <w:sz w:val="20"/>
-          <w:szCs w:val="20"/>
-        </w:rPr>
-        <w:t>Modified</w:t>
-      </w:r>
-    </w:p>
-    <w:p>
-      <w:pPr>
-        <w:numPr>
-          <w:ilvl w:val="4"/>
-          <w:numId w:val="1"/>
-        </w:numPr>
-        <w:shd w:val="clear" w:color="auto" w:fill="FFFFFF"/>
-        <w:spacing w:after="0" w:line="240" w:lineRule="auto"/>
-        <w:rPr>
-          <w:rFonts w:asciiTheme="minorBidi" w:eastAsia="Times New Roman" w:hAnsiTheme="minorBidi"/>
-          <w:color w:val="333333"/>
-          <w:sz w:val="20"/>
-          <w:szCs w:val="20"/>
-        </w:rPr>
-      </w:pPr>
-      <w:proofErr w:type="spellStart"/>
-      <w:r>
-        <w:rPr>
-          <w:rFonts w:asciiTheme="minorBidi" w:eastAsia="Times New Roman" w:hAnsiTheme="minorBidi"/>
-          <w:color w:val="333333"/>
-          <w:sz w:val="20"/>
-          <w:szCs w:val="20"/>
-        </w:rPr>
-        <w:t>PutSnoopResult</w:t>
-      </w:r>
-      <w:proofErr w:type="spellEnd"/>
-      <w:r>
-        <w:rPr>
-          <w:rFonts w:asciiTheme="minorBidi" w:eastAsia="Times New Roman" w:hAnsiTheme="minorBidi"/>
-          <w:color w:val="333333"/>
-          <w:sz w:val="20"/>
-          <w:szCs w:val="20"/>
-        </w:rPr>
-        <w:t>: HITM</w:t>
-      </w:r>
-    </w:p>
-    <w:p>
-      <w:pPr>
-        <w:numPr>
-          <w:ilvl w:val="4"/>
-          <w:numId w:val="1"/>
-        </w:numPr>
-        <w:shd w:val="clear" w:color="auto" w:fill="FFFFFF"/>
-        <w:spacing w:after="0" w:line="240" w:lineRule="auto"/>
-        <w:rPr>
-          <w:rFonts w:asciiTheme="minorBidi" w:eastAsia="Times New Roman" w:hAnsiTheme="minorBidi"/>
-          <w:color w:val="333333"/>
-          <w:sz w:val="20"/>
-          <w:szCs w:val="20"/>
-        </w:rPr>
-      </w:pPr>
-      <w:proofErr w:type="spellStart"/>
-      <w:r>
-        <w:rPr>
-          <w:rFonts w:asciiTheme="minorBidi" w:eastAsia="Times New Roman" w:hAnsiTheme="minorBidi"/>
-          <w:color w:val="333333"/>
-          <w:sz w:val="20"/>
-          <w:szCs w:val="20"/>
-        </w:rPr>
-        <w:t>writeSharedBus</w:t>
-      </w:r>
-      <w:proofErr w:type="spellEnd"/>
-    </w:p>
-    <w:p>
-      <w:pPr>
-        <w:numPr>
-          <w:ilvl w:val="4"/>
-          <w:numId w:val="1"/>
-        </w:numPr>
-        <w:shd w:val="clear" w:color="auto" w:fill="FFFFFF"/>
-        <w:spacing w:after="0" w:line="240" w:lineRule="auto"/>
-        <w:rPr>
-          <w:rFonts w:asciiTheme="minorBidi" w:eastAsia="Times New Roman" w:hAnsiTheme="minorBidi"/>
-          <w:color w:val="333333"/>
-          <w:sz w:val="20"/>
-          <w:szCs w:val="20"/>
-        </w:rPr>
-      </w:pPr>
-      <w:r>
-        <w:rPr>
-          <w:rFonts w:asciiTheme="minorBidi" w:eastAsia="Times New Roman" w:hAnsiTheme="minorBidi"/>
-          <w:color w:val="333333"/>
-          <w:sz w:val="20"/>
-          <w:szCs w:val="20"/>
-        </w:rPr>
-        <w:t>MESI: I</w:t>
-      </w:r>
-    </w:p>
-    <w:p>
-      <w:pPr>
-        <w:numPr>
-          <w:ilvl w:val="3"/>
-          <w:numId w:val="1"/>
-        </w:numPr>
-        <w:shd w:val="clear" w:color="auto" w:fill="FFFFFF"/>
-        <w:spacing w:after="0" w:line="240" w:lineRule="auto"/>
-        <w:rPr>
-          <w:rFonts w:asciiTheme="minorBidi" w:eastAsia="Times New Roman" w:hAnsiTheme="minorBidi"/>
-          <w:color w:val="333333"/>
-          <w:sz w:val="20"/>
-          <w:szCs w:val="20"/>
-        </w:rPr>
-      </w:pPr>
-      <w:r>
-        <w:rPr>
-          <w:rFonts w:asciiTheme="minorBidi" w:eastAsia="Times New Roman" w:hAnsiTheme="minorBidi"/>
-          <w:color w:val="333333"/>
-          <w:sz w:val="20"/>
-          <w:szCs w:val="20"/>
-        </w:rPr>
-        <w:t>Exclusive</w:t>
-      </w:r>
-    </w:p>
-    <w:p>
-      <w:pPr>
-        <w:numPr>
-          <w:ilvl w:val="4"/>
-          <w:numId w:val="1"/>
-        </w:numPr>
-        <w:shd w:val="clear" w:color="auto" w:fill="FFFFFF"/>
-        <w:spacing w:after="0" w:line="240" w:lineRule="auto"/>
-        <w:rPr>
-          <w:rFonts w:asciiTheme="minorBidi" w:eastAsia="Times New Roman" w:hAnsiTheme="minorBidi"/>
-          <w:color w:val="333333"/>
-          <w:sz w:val="20"/>
-          <w:szCs w:val="20"/>
-        </w:rPr>
-      </w:pPr>
-      <w:r>
-        <w:rPr>
-          <w:rFonts w:asciiTheme="minorBidi" w:eastAsia="Times New Roman" w:hAnsiTheme="minorBidi"/>
-          <w:color w:val="333333"/>
-          <w:sz w:val="20"/>
-          <w:szCs w:val="20"/>
-        </w:rPr>
-        <w:t>MESI: I</w:t>
-      </w:r>
-    </w:p>
-    <w:p>
-      <w:pPr>
-        <w:numPr>
-          <w:ilvl w:val="3"/>
-          <w:numId w:val="1"/>
-        </w:numPr>
-        <w:shd w:val="clear" w:color="auto" w:fill="FFFFFF"/>
-        <w:spacing w:after="0" w:line="240" w:lineRule="auto"/>
-        <w:rPr>
-          <w:rFonts w:asciiTheme="minorBidi" w:eastAsia="Times New Roman" w:hAnsiTheme="minorBidi"/>
-          <w:color w:val="333333"/>
-          <w:sz w:val="20"/>
-          <w:szCs w:val="20"/>
-        </w:rPr>
-      </w:pPr>
-      <w:r>
-        <w:rPr>
-          <w:rFonts w:asciiTheme="minorBidi" w:eastAsia="Times New Roman" w:hAnsiTheme="minorBidi"/>
-          <w:color w:val="333333"/>
-          <w:sz w:val="20"/>
-          <w:szCs w:val="20"/>
-        </w:rPr>
-        <w:t>Shared</w:t>
-      </w:r>
-    </w:p>
-    <w:p>
-      <w:pPr>
-        <w:numPr>
-          <w:ilvl w:val="4"/>
-          <w:numId w:val="1"/>
-        </w:numPr>
-        <w:shd w:val="clear" w:color="auto" w:fill="FFFFFF"/>
-        <w:spacing w:after="0" w:line="240" w:lineRule="auto"/>
-        <w:rPr>
-          <w:rFonts w:asciiTheme="minorBidi" w:eastAsia="Times New Roman" w:hAnsiTheme="minorBidi"/>
-          <w:color w:val="333333"/>
-          <w:sz w:val="20"/>
-          <w:szCs w:val="20"/>
-        </w:rPr>
-      </w:pPr>
-      <w:r>
-        <w:rPr>
-          <w:rFonts w:asciiTheme="minorBidi" w:eastAsia="Times New Roman" w:hAnsiTheme="minorBidi"/>
-          <w:color w:val="333333"/>
-          <w:sz w:val="20"/>
-          <w:szCs w:val="20"/>
-        </w:rPr>
-        <w:t>MESI: I</w:t>
-      </w:r>
-    </w:p>
-    <w:p>
-      <w:pPr>
-        <w:numPr>
-          <w:ilvl w:val="3"/>
-          <w:numId w:val="1"/>
-        </w:numPr>
-        <w:shd w:val="clear" w:color="auto" w:fill="FFFFFF"/>
-        <w:spacing w:after="0" w:line="240" w:lineRule="auto"/>
-        <w:rPr>
-          <w:rFonts w:asciiTheme="minorBidi" w:eastAsia="Times New Roman" w:hAnsiTheme="minorBidi"/>
-          <w:color w:val="333333"/>
-          <w:sz w:val="20"/>
-          <w:szCs w:val="20"/>
-        </w:rPr>
-      </w:pPr>
-      <w:r>
-        <w:rPr>
-          <w:rFonts w:asciiTheme="minorBidi" w:eastAsia="Times New Roman" w:hAnsiTheme="minorBidi"/>
-          <w:color w:val="333333"/>
-          <w:sz w:val="20"/>
-          <w:szCs w:val="20"/>
-        </w:rPr>
-        <w:t>Invalid</w:t>
-      </w:r>
-    </w:p>
-    <w:p>
-      <w:pPr>
-        <w:numPr>
-          <w:ilvl w:val="4"/>
-          <w:numId w:val="1"/>
-        </w:numPr>
-        <w:shd w:val="clear" w:color="auto" w:fill="FFFFFF"/>
-        <w:spacing w:after="0" w:line="240" w:lineRule="auto"/>
-        <w:rPr>
-          <w:rFonts w:asciiTheme="minorBidi" w:eastAsia="Times New Roman" w:hAnsiTheme="minorBidi"/>
-          <w:color w:val="333333"/>
-          <w:sz w:val="20"/>
-          <w:szCs w:val="20"/>
-        </w:rPr>
-      </w:pPr>
-      <w:r>
-        <w:rPr>
-          <w:rFonts w:asciiTheme="minorBidi" w:eastAsia="Times New Roman" w:hAnsiTheme="minorBidi"/>
-          <w:color w:val="333333"/>
-          <w:sz w:val="20"/>
-          <w:szCs w:val="20"/>
-        </w:rPr>
-        <w:t>Do nothing</w:t>
-      </w:r>
-    </w:p>
-    <w:p>
-      <w:pPr>
-        <w:numPr>
-          <w:ilvl w:val="1"/>
-          <w:numId w:val="1"/>
-        </w:numPr>
-        <w:shd w:val="clear" w:color="auto" w:fill="FFFFFF"/>
-        <w:spacing w:after="0" w:line="240" w:lineRule="auto"/>
-        <w:rPr>
-          <w:rFonts w:asciiTheme="minorBidi" w:eastAsia="Times New Roman" w:hAnsiTheme="minorBidi"/>
-          <w:color w:val="333333"/>
-          <w:sz w:val="20"/>
-          <w:szCs w:val="20"/>
-        </w:rPr>
-      </w:pPr>
-      <w:r>
-        <w:rPr>
-          <w:rFonts w:asciiTheme="minorBidi" w:eastAsia="Times New Roman" w:hAnsiTheme="minorBidi"/>
-          <w:color w:val="333333"/>
-          <w:sz w:val="20"/>
-          <w:szCs w:val="20"/>
-        </w:rPr>
-        <w:t>MISS</w:t>
-      </w:r>
-      <w:r>
-        <w:rPr>
-          <w:rFonts w:asciiTheme="minorBidi" w:eastAsia="Times New Roman" w:hAnsiTheme="minorBidi"/>
-          <w:color w:val="333333"/>
-          <w:sz w:val="20"/>
-          <w:szCs w:val="20"/>
-        </w:rPr>
-        <w:t> </w:t>
-      </w:r>
-    </w:p>
-    <w:p>
-      <w:pPr>
-        <w:numPr>
-          <w:ilvl w:val="2"/>
-          <w:numId w:val="1"/>
-        </w:numPr>
-        <w:shd w:val="clear" w:color="auto" w:fill="FFFFFF"/>
-        <w:spacing w:after="0" w:line="240" w:lineRule="auto"/>
-        <w:rPr>
-          <w:rFonts w:asciiTheme="minorBidi" w:eastAsia="Times New Roman" w:hAnsiTheme="minorBidi"/>
-          <w:color w:val="333333"/>
-          <w:sz w:val="20"/>
-          <w:szCs w:val="20"/>
-        </w:rPr>
-      </w:pPr>
-      <w:r>
-        <w:rPr>
-          <w:rFonts w:asciiTheme="minorBidi" w:eastAsia="Times New Roman" w:hAnsiTheme="minorBidi"/>
-          <w:color w:val="333333"/>
-          <w:sz w:val="20"/>
-          <w:szCs w:val="20"/>
-        </w:rPr>
-        <w:t>Do nothing</w:t>
-      </w:r>
-    </w:p>
-    <w:p>
-      <w:pPr>
-        <w:rPr>
-          <w:rFonts w:asciiTheme="minorBidi" w:eastAsia="Times New Roman" w:hAnsiTheme="minorBidi"/>
-          <w:color w:val="333333"/>
-          <w:sz w:val="20"/>
-          <w:szCs w:val="20"/>
-        </w:rPr>
-      </w:pPr>
-      <w:r>
-        <w:rPr>
-          <w:rFonts w:asciiTheme="minorBidi" w:eastAsia="Times New Roman" w:hAnsiTheme="minorBidi"/>
-          <w:color w:val="333333"/>
-          <w:sz w:val="20"/>
-          <w:szCs w:val="20"/>
-        </w:rPr>
-        <w:br w:type="page"/>
-      </w:r>
-    </w:p>
-    <w:p>
-      <w:pPr>
-        <w:numPr>
-          <w:ilvl w:val="0"/>
-          <w:numId w:val="1"/>
-        </w:numPr>
-        <w:shd w:val="clear" w:color="auto" w:fill="FFFFFF"/>
-        <w:spacing w:after="0" w:line="240" w:lineRule="auto"/>
-        <w:rPr>
-          <w:rFonts w:asciiTheme="minorBidi" w:eastAsia="Times New Roman" w:hAnsiTheme="minorBidi"/>
-          <w:color w:val="333333"/>
-          <w:sz w:val="20"/>
-          <w:szCs w:val="20"/>
-        </w:rPr>
-      </w:pPr>
-      <w:r>
-        <w:rPr>
-          <w:rFonts w:asciiTheme="minorBidi" w:eastAsia="Times New Roman" w:hAnsiTheme="minorBidi"/>
-          <w:color w:val="333333"/>
-          <w:sz w:val="20"/>
-          <w:szCs w:val="20"/>
-        </w:rPr>
-        <w:lastRenderedPageBreak/>
-        <w:t>Snooped read with intent to modify</w:t>
-      </w:r>
-      <w:r>
-        <w:rPr>
-          <w:rFonts w:asciiTheme="minorBidi" w:eastAsia="Times New Roman" w:hAnsiTheme="minorBidi"/>
-          <w:color w:val="333333"/>
-          <w:sz w:val="20"/>
-          <w:szCs w:val="20"/>
-        </w:rPr>
-        <w:t>(another processor has ownership</w:t>
-      </w:r>
-      <w:r>
-        <w:rPr>
-          <w:rFonts w:asciiTheme="minorBidi" w:eastAsia="Times New Roman" w:hAnsiTheme="minorBidi"/>
-          <w:color w:val="333333"/>
-          <w:sz w:val="20"/>
-          <w:szCs w:val="20"/>
-        </w:rPr>
-        <w:t xml:space="preserve"> and we are snooping)</w:t>
-      </w:r>
-    </w:p>
-    <w:p>
-      <w:pPr>
-        <w:numPr>
-          <w:ilvl w:val="1"/>
-          <w:numId w:val="1"/>
-        </w:numPr>
-        <w:shd w:val="clear" w:color="auto" w:fill="FFFFFF"/>
-        <w:spacing w:after="0" w:line="240" w:lineRule="auto"/>
-        <w:rPr>
-          <w:rFonts w:asciiTheme="minorBidi" w:eastAsia="Times New Roman" w:hAnsiTheme="minorBidi"/>
-          <w:color w:val="333333"/>
-          <w:sz w:val="20"/>
-          <w:szCs w:val="20"/>
-        </w:rPr>
-      </w:pPr>
-      <w:r>
-        <w:rPr>
-          <w:rFonts w:asciiTheme="minorBidi" w:eastAsia="Times New Roman" w:hAnsiTheme="minorBidi"/>
-          <w:color w:val="333333"/>
-          <w:sz w:val="20"/>
-          <w:szCs w:val="20"/>
-        </w:rPr>
-        <w:t>checkL2</w:t>
-      </w:r>
-    </w:p>
-    <w:p>
-      <w:pPr>
-        <w:numPr>
-          <w:ilvl w:val="2"/>
-          <w:numId w:val="1"/>
-        </w:numPr>
-        <w:shd w:val="clear" w:color="auto" w:fill="FFFFFF"/>
-        <w:spacing w:after="0" w:line="240" w:lineRule="auto"/>
-        <w:rPr>
-          <w:rFonts w:asciiTheme="minorBidi" w:eastAsia="Times New Roman" w:hAnsiTheme="minorBidi"/>
-          <w:color w:val="333333"/>
-          <w:sz w:val="20"/>
-          <w:szCs w:val="20"/>
-        </w:rPr>
-      </w:pPr>
-      <w:r>
-        <w:rPr>
-          <w:rFonts w:asciiTheme="minorBidi" w:eastAsia="Times New Roman" w:hAnsiTheme="minorBidi"/>
-          <w:color w:val="333333"/>
-          <w:sz w:val="20"/>
-          <w:szCs w:val="20"/>
-        </w:rPr>
-        <w:t>HIT/HITM</w:t>
-      </w:r>
-    </w:p>
-    <w:p>
-      <w:pPr>
-        <w:numPr>
-          <w:ilvl w:val="3"/>
-          <w:numId w:val="1"/>
-        </w:numPr>
-        <w:shd w:val="clear" w:color="auto" w:fill="FFFFFF"/>
-        <w:spacing w:after="0" w:line="240" w:lineRule="auto"/>
-        <w:rPr>
-          <w:rFonts w:asciiTheme="minorBidi" w:eastAsia="Times New Roman" w:hAnsiTheme="minorBidi"/>
-          <w:color w:val="333333"/>
-          <w:sz w:val="20"/>
-          <w:szCs w:val="20"/>
-        </w:rPr>
-      </w:pPr>
-      <w:r>
-        <w:rPr>
-          <w:rFonts w:asciiTheme="minorBidi" w:eastAsia="Times New Roman" w:hAnsiTheme="minorBidi"/>
-          <w:color w:val="333333"/>
-          <w:sz w:val="20"/>
-          <w:szCs w:val="20"/>
-        </w:rPr>
-        <w:t>Modified</w:t>
-      </w:r>
-    </w:p>
-    <w:p>
-      <w:pPr>
-        <w:numPr>
-          <w:ilvl w:val="4"/>
-          <w:numId w:val="1"/>
-        </w:numPr>
-        <w:shd w:val="clear" w:color="auto" w:fill="FFFFFF"/>
-        <w:spacing w:after="0" w:line="240" w:lineRule="auto"/>
-        <w:rPr>
-          <w:rFonts w:asciiTheme="minorBidi" w:eastAsia="Times New Roman" w:hAnsiTheme="minorBidi"/>
-          <w:color w:val="333333"/>
-          <w:sz w:val="20"/>
-          <w:szCs w:val="20"/>
-        </w:rPr>
-      </w:pPr>
-      <w:proofErr w:type="spellStart"/>
-      <w:r>
-        <w:rPr>
-          <w:rFonts w:asciiTheme="minorBidi" w:eastAsia="Times New Roman" w:hAnsiTheme="minorBidi"/>
-          <w:color w:val="333333"/>
-          <w:sz w:val="20"/>
-          <w:szCs w:val="20"/>
-        </w:rPr>
-        <w:t>PutSnoopResult</w:t>
-      </w:r>
-      <w:proofErr w:type="spellEnd"/>
-      <w:r>
-        <w:rPr>
-          <w:rFonts w:asciiTheme="minorBidi" w:eastAsia="Times New Roman" w:hAnsiTheme="minorBidi"/>
-          <w:color w:val="333333"/>
-          <w:sz w:val="20"/>
-          <w:szCs w:val="20"/>
-        </w:rPr>
-        <w:t>: HITM</w:t>
-      </w:r>
-    </w:p>
-    <w:p>
-      <w:pPr>
-        <w:numPr>
-          <w:ilvl w:val="4"/>
-          <w:numId w:val="1"/>
-        </w:numPr>
-        <w:shd w:val="clear" w:color="auto" w:fill="FFFFFF"/>
-        <w:spacing w:after="0" w:line="240" w:lineRule="auto"/>
-        <w:rPr>
-          <w:rFonts w:asciiTheme="minorBidi" w:eastAsia="Times New Roman" w:hAnsiTheme="minorBidi"/>
-          <w:color w:val="333333"/>
-          <w:sz w:val="20"/>
-          <w:szCs w:val="20"/>
-        </w:rPr>
-      </w:pPr>
-      <w:proofErr w:type="spellStart"/>
-      <w:r>
-        <w:rPr>
-          <w:rFonts w:asciiTheme="minorBidi" w:eastAsia="Times New Roman" w:hAnsiTheme="minorBidi"/>
-          <w:color w:val="333333"/>
-          <w:sz w:val="20"/>
-          <w:szCs w:val="20"/>
-        </w:rPr>
-        <w:t>writeSharedBus</w:t>
+        <w:t>W</w:t>
+      </w:r>
+      <w:r>
+        <w:rPr>
+          <w:rFonts w:asciiTheme="minorBidi" w:eastAsia="Times New Roman" w:hAnsiTheme="minorBidi"/>
+          <w:color w:val="333333"/>
+          <w:sz w:val="20"/>
+          <w:szCs w:val="20"/>
+        </w:rPr>
+        <w:t>riteSharedBus</w:t>
       </w:r>
       <w:proofErr w:type="spellEnd"/>
     </w:p>

</xml_diff>